<commit_message>
feat: intermediate commit. Correct time control valve TTK to 6 sek
</commit_message>
<xml_diff>
--- a/Echange protocol.docx
+++ b/Echange protocol.docx
@@ -2151,7 +2151,9 @@
                 <w:szCs w:val="24"/>
               </w:rPr>
             </w:pPr>
-            <w:bookmarkStart w:id="9" w:name="_Hlk93101808"/>
+            <w:bookmarkStart w:id="9" w:name="OLE_LINK12"/>
+            <w:bookmarkStart w:id="10" w:name="OLE_LINK37"/>
+            <w:bookmarkStart w:id="11" w:name="_Hlk93101808"/>
             <w:r>
               <w:rPr>
                 <w:rStyle w:val="ac"/>
@@ -2176,6 +2178,8 @@
               </w:rPr>
               <w:t>reqestrssi</w:t>
             </w:r>
+            <w:bookmarkEnd w:id="9"/>
+            <w:bookmarkEnd w:id="10"/>
             <w:proofErr w:type="spellEnd"/>
           </w:p>
         </w:tc>
@@ -2592,7 +2596,7 @@
           </w:p>
         </w:tc>
       </w:tr>
-      <w:bookmarkEnd w:id="9"/>
+      <w:bookmarkEnd w:id="11"/>
       <w:tr>
         <w:tc>
           <w:tcPr>
@@ -3099,6 +3103,7 @@
                 <w:sz w:val="24"/>
                 <w:szCs w:val="24"/>
                 <w:shd w:val="clear" w:color="auto" w:fill="FFFFFF"/>
+                <w:lang w:val="en-US"/>
               </w:rPr>
             </w:pPr>
           </w:p>
@@ -3206,15 +3211,122 @@
                 <w:tab w:val="left" w:pos="284"/>
               </w:tabs>
               <w:spacing w:line="20" w:lineRule="atLeast"/>
-              <w:rPr>
-                <w:rStyle w:val="ac"/>
-                <w:rFonts w:ascii="Times New Roman" w:hAnsi="Times New Roman" w:cs="Times New Roman"/>
-                <w:color w:val="222222"/>
-                <w:sz w:val="24"/>
-                <w:szCs w:val="24"/>
-                <w:shd w:val="clear" w:color="auto" w:fill="FFFFFF"/>
-              </w:rPr>
-            </w:pPr>
+              <w:ind w:right="176"/>
+              <w:rPr>
+                <w:rStyle w:val="ac"/>
+                <w:rFonts w:ascii="Times New Roman" w:hAnsi="Times New Roman" w:cs="Times New Roman"/>
+                <w:color w:val="222222"/>
+                <w:sz w:val="24"/>
+                <w:szCs w:val="24"/>
+                <w:shd w:val="clear" w:color="auto" w:fill="FFFFFF"/>
+              </w:rPr>
+            </w:pPr>
+            <w:r>
+              <w:rPr>
+                <w:rStyle w:val="ac"/>
+                <w:rFonts w:ascii="Times New Roman" w:hAnsi="Times New Roman" w:cs="Times New Roman"/>
+                <w:color w:val="222222"/>
+                <w:sz w:val="24"/>
+                <w:szCs w:val="24"/>
+                <w:shd w:val="clear" w:color="auto" w:fill="FFFFFF"/>
+              </w:rPr>
+              <w:t>?</w:t>
+            </w:r>
+            <w:proofErr w:type="spellStart"/>
+            <w:r>
+              <w:rPr>
+                <w:rStyle w:val="ac"/>
+                <w:rFonts w:ascii="Times New Roman" w:hAnsi="Times New Roman" w:cs="Times New Roman"/>
+                <w:color w:val="222222"/>
+                <w:sz w:val="24"/>
+                <w:szCs w:val="24"/>
+                <w:shd w:val="clear" w:color="auto" w:fill="FFFFFF"/>
+              </w:rPr>
+              <w:t>send</w:t>
+            </w:r>
+            <w:r>
+              <w:rPr>
+                <w:rStyle w:val="ac"/>
+                <w:rFonts w:ascii="Times New Roman" w:hAnsi="Times New Roman" w:cs="Times New Roman"/>
+                <w:color w:val="222222"/>
+                <w:sz w:val="24"/>
+                <w:szCs w:val="24"/>
+                <w:shd w:val="clear" w:color="auto" w:fill="FFFFFF"/>
+                <w:lang w:val="en-US"/>
+              </w:rPr>
+              <w:t>SystemParamet</w:t>
+            </w:r>
+            <w:r>
+              <w:rPr>
+                <w:rStyle w:val="ac"/>
+                <w:rFonts w:ascii="Times New Roman" w:hAnsi="Times New Roman" w:cs="Times New Roman"/>
+                <w:color w:val="222222"/>
+                <w:sz w:val="24"/>
+                <w:szCs w:val="24"/>
+                <w:shd w:val="clear" w:color="auto" w:fill="FFFFFF"/>
+                <w:lang w:val="en-US"/>
+              </w:rPr>
+              <w:t>e</w:t>
+            </w:r>
+            <w:r>
+              <w:rPr>
+                <w:rStyle w:val="ac"/>
+                <w:rFonts w:ascii="Times New Roman" w:hAnsi="Times New Roman" w:cs="Times New Roman"/>
+                <w:color w:val="222222"/>
+                <w:sz w:val="24"/>
+                <w:szCs w:val="24"/>
+                <w:shd w:val="clear" w:color="auto" w:fill="FFFFFF"/>
+                <w:lang w:val="en-US"/>
+              </w:rPr>
+              <w:t>rs</w:t>
+            </w:r>
+            <w:proofErr w:type="spellEnd"/>
+            <w:r>
+              <w:rPr>
+                <w:rStyle w:val="ac"/>
+                <w:rFonts w:ascii="Times New Roman" w:hAnsi="Times New Roman" w:cs="Times New Roman"/>
+                <w:color w:val="222222"/>
+                <w:sz w:val="24"/>
+                <w:szCs w:val="24"/>
+                <w:shd w:val="clear" w:color="auto" w:fill="FFFFFF"/>
+              </w:rPr>
+              <w:t>=</w:t>
+            </w:r>
+            <w:r>
+              <w:rPr>
+                <w:rStyle w:val="ac"/>
+                <w:rFonts w:ascii="Times New Roman" w:hAnsi="Times New Roman" w:cs="Times New Roman"/>
+                <w:color w:val="222222"/>
+                <w:sz w:val="24"/>
+                <w:szCs w:val="24"/>
+                <w:shd w:val="clear" w:color="auto" w:fill="FFFFFF"/>
+                <w:lang w:val="en-US"/>
+              </w:rPr>
+              <w:t>X</w:t>
+            </w:r>
+            <w:r>
+              <w:rPr>
+                <w:rStyle w:val="ac"/>
+                <w:rFonts w:ascii="Times New Roman" w:hAnsi="Times New Roman" w:cs="Times New Roman"/>
+                <w:color w:val="222222"/>
+                <w:sz w:val="24"/>
+                <w:szCs w:val="24"/>
+                <w:shd w:val="clear" w:color="auto" w:fill="FFFFFF"/>
+              </w:rPr>
+              <w:t>YZ</w:t>
+            </w:r>
+            <w:r>
+              <w:rPr>
+                <w:rStyle w:val="ac"/>
+                <w:rFonts w:ascii="Times New Roman" w:hAnsi="Times New Roman" w:cs="Times New Roman"/>
+                <w:color w:val="222222"/>
+                <w:sz w:val="24"/>
+                <w:szCs w:val="24"/>
+                <w:shd w:val="clear" w:color="auto" w:fill="FFFFFF"/>
+                <w:lang w:val="en-US"/>
+              </w:rPr>
+              <w:t>K</w:t>
+            </w:r>
           </w:p>
         </w:tc>
         <w:tc>
@@ -3233,276 +3345,91 @@
               <w:spacing w:line="20" w:lineRule="atLeast"/>
               <w:rPr>
                 <w:rFonts w:ascii="Times New Roman" w:hAnsi="Times New Roman" w:cs="Times New Roman"/>
-                <w:color w:val="222222"/>
-                <w:sz w:val="24"/>
-                <w:szCs w:val="24"/>
-                <w:shd w:val="clear" w:color="auto" w:fill="FFFFFF"/>
-              </w:rPr>
-            </w:pPr>
-            <w:r>
-              <w:rPr>
-                <w:rFonts w:ascii="Times New Roman" w:hAnsi="Times New Roman" w:cs="Times New Roman"/>
-                <w:color w:val="222222"/>
-                <w:sz w:val="24"/>
-                <w:szCs w:val="24"/>
-                <w:shd w:val="clear" w:color="auto" w:fill="FFFFFF"/>
-              </w:rPr>
-              <w:t xml:space="preserve">Не оценена. Нет Акта. Нет замеров ПКЭ. </w:t>
-            </w:r>
-            <w:proofErr w:type="gramStart"/>
-            <w:r>
-              <w:rPr>
-                <w:rFonts w:ascii="Times New Roman" w:hAnsi="Times New Roman" w:cs="Times New Roman"/>
-                <w:color w:val="222222"/>
-                <w:sz w:val="24"/>
-                <w:szCs w:val="24"/>
-                <w:shd w:val="clear" w:color="auto" w:fill="FFFFFF"/>
-              </w:rPr>
-              <w:t>Вн</w:t>
-            </w:r>
-            <w:r>
-              <w:rPr>
-                <w:rFonts w:ascii="Times New Roman" w:hAnsi="Times New Roman" w:cs="Times New Roman"/>
-                <w:color w:val="222222"/>
-                <w:sz w:val="24"/>
-                <w:szCs w:val="24"/>
-                <w:shd w:val="clear" w:color="auto" w:fill="FFFFFF"/>
-              </w:rPr>
-              <w:t>е</w:t>
-            </w:r>
-            <w:r>
-              <w:rPr>
-                <w:rFonts w:ascii="Times New Roman" w:hAnsi="Times New Roman" w:cs="Times New Roman"/>
-                <w:color w:val="222222"/>
-                <w:sz w:val="24"/>
-                <w:szCs w:val="24"/>
-                <w:shd w:val="clear" w:color="auto" w:fill="FFFFFF"/>
-              </w:rPr>
-              <w:t>сена в БД;</w:t>
-            </w:r>
-            <w:proofErr w:type="gramEnd"/>
-          </w:p>
-          <w:p>
-            <w:pPr>
-              <w:tabs>
-                <w:tab w:val="left" w:pos="284"/>
-              </w:tabs>
-              <w:spacing w:line="20" w:lineRule="atLeast"/>
-              <w:rPr>
-                <w:rFonts w:ascii="Times New Roman" w:hAnsi="Times New Roman" w:cs="Times New Roman"/>
-                <w:color w:val="222222"/>
-                <w:sz w:val="24"/>
-                <w:szCs w:val="24"/>
-                <w:shd w:val="clear" w:color="auto" w:fill="FFFFFF"/>
-              </w:rPr>
-            </w:pPr>
-            <w:r>
-              <w:rPr>
-                <w:rFonts w:ascii="Times New Roman" w:hAnsi="Times New Roman" w:cs="Times New Roman"/>
-                <w:color w:val="222222"/>
-                <w:sz w:val="24"/>
-                <w:szCs w:val="24"/>
-                <w:shd w:val="clear" w:color="auto" w:fill="FFFFFF"/>
-              </w:rPr>
-              <w:t>Не оценена</w:t>
-            </w:r>
-            <w:r>
-              <w:rPr>
-                <w:rFonts w:ascii="Times New Roman" w:hAnsi="Times New Roman" w:cs="Times New Roman"/>
-                <w:color w:val="222222"/>
-                <w:sz w:val="24"/>
-                <w:szCs w:val="24"/>
-                <w:shd w:val="clear" w:color="auto" w:fill="FFFFFF"/>
-              </w:rPr>
-              <w:t>.</w:t>
-            </w:r>
-            <w:r>
-              <w:rPr>
-                <w:rFonts w:ascii="Times New Roman" w:hAnsi="Times New Roman" w:cs="Times New Roman"/>
-                <w:color w:val="222222"/>
-                <w:sz w:val="24"/>
-                <w:szCs w:val="24"/>
-                <w:shd w:val="clear" w:color="auto" w:fill="FFFFFF"/>
-              </w:rPr>
-              <w:t xml:space="preserve"> Есть Акт. Нет замеров ПКЭ.</w:t>
-            </w:r>
-            <w:r>
-              <w:rPr>
-                <w:rFonts w:ascii="Times New Roman" w:hAnsi="Times New Roman" w:cs="Times New Roman"/>
-                <w:color w:val="222222"/>
-                <w:sz w:val="24"/>
-                <w:szCs w:val="24"/>
-                <w:shd w:val="clear" w:color="auto" w:fill="FFFFFF"/>
+                <w:sz w:val="24"/>
+                <w:szCs w:val="24"/>
+              </w:rPr>
+            </w:pPr>
+            <w:r>
+              <w:rPr>
+                <w:rFonts w:ascii="Times New Roman" w:hAnsi="Times New Roman" w:cs="Times New Roman"/>
+                <w:sz w:val="24"/>
+                <w:szCs w:val="24"/>
+                <w:lang w:val="en-US"/>
+              </w:rPr>
+              <w:t>Mega</w:t>
+            </w:r>
+            <w:r>
+              <w:rPr>
+                <w:rFonts w:ascii="Times New Roman" w:hAnsi="Times New Roman" w:cs="Times New Roman"/>
+                <w:sz w:val="24"/>
+                <w:szCs w:val="24"/>
               </w:rPr>
               <w:t xml:space="preserve"> </w:t>
             </w:r>
-            <w:proofErr w:type="gramStart"/>
-            <w:r>
-              <w:rPr>
-                <w:rFonts w:ascii="Times New Roman" w:hAnsi="Times New Roman" w:cs="Times New Roman"/>
-                <w:color w:val="222222"/>
-                <w:sz w:val="24"/>
-                <w:szCs w:val="24"/>
-                <w:shd w:val="clear" w:color="auto" w:fill="FFFFFF"/>
-              </w:rPr>
-              <w:t>Вн</w:t>
-            </w:r>
-            <w:r>
-              <w:rPr>
-                <w:rFonts w:ascii="Times New Roman" w:hAnsi="Times New Roman" w:cs="Times New Roman"/>
-                <w:color w:val="222222"/>
-                <w:sz w:val="24"/>
-                <w:szCs w:val="24"/>
-                <w:shd w:val="clear" w:color="auto" w:fill="FFFFFF"/>
-              </w:rPr>
-              <w:t>е</w:t>
-            </w:r>
-            <w:r>
-              <w:rPr>
-                <w:rFonts w:ascii="Times New Roman" w:hAnsi="Times New Roman" w:cs="Times New Roman"/>
-                <w:color w:val="222222"/>
-                <w:sz w:val="24"/>
-                <w:szCs w:val="24"/>
-                <w:shd w:val="clear" w:color="auto" w:fill="FFFFFF"/>
-              </w:rPr>
-              <w:t xml:space="preserve">сена в БД; </w:t>
-            </w:r>
-            <w:proofErr w:type="gramEnd"/>
-          </w:p>
-          <w:p>
-            <w:pPr>
-              <w:tabs>
-                <w:tab w:val="left" w:pos="284"/>
-              </w:tabs>
-              <w:spacing w:line="20" w:lineRule="atLeast"/>
-              <w:rPr>
-                <w:rFonts w:ascii="Times New Roman" w:hAnsi="Times New Roman" w:cs="Times New Roman"/>
-                <w:color w:val="222222"/>
-                <w:sz w:val="24"/>
-                <w:szCs w:val="24"/>
-                <w:shd w:val="clear" w:color="auto" w:fill="FFFFFF"/>
-              </w:rPr>
-            </w:pPr>
-            <w:r>
-              <w:rPr>
-                <w:rFonts w:ascii="Times New Roman" w:hAnsi="Times New Roman" w:cs="Times New Roman"/>
-                <w:color w:val="222222"/>
-                <w:sz w:val="24"/>
-                <w:szCs w:val="24"/>
-                <w:shd w:val="clear" w:color="auto" w:fill="FFFFFF"/>
-              </w:rPr>
-              <w:t xml:space="preserve">Правомерная; </w:t>
-            </w:r>
-          </w:p>
-          <w:p>
-            <w:pPr>
-              <w:tabs>
-                <w:tab w:val="left" w:pos="284"/>
-              </w:tabs>
-              <w:spacing w:line="20" w:lineRule="atLeast"/>
-              <w:rPr>
-                <w:rFonts w:ascii="Times New Roman" w:hAnsi="Times New Roman" w:cs="Times New Roman"/>
-                <w:color w:val="222222"/>
-                <w:sz w:val="24"/>
-                <w:szCs w:val="24"/>
-                <w:shd w:val="clear" w:color="auto" w:fill="FFFFFF"/>
-              </w:rPr>
-            </w:pPr>
-            <w:r>
-              <w:rPr>
-                <w:rFonts w:ascii="Times New Roman" w:hAnsi="Times New Roman" w:cs="Times New Roman"/>
-                <w:color w:val="222222"/>
-                <w:sz w:val="24"/>
-                <w:szCs w:val="24"/>
-                <w:shd w:val="clear" w:color="auto" w:fill="FFFFFF"/>
-              </w:rPr>
-              <w:t>Правомерная. Без пр</w:t>
-            </w:r>
-            <w:r>
-              <w:rPr>
-                <w:rFonts w:ascii="Times New Roman" w:hAnsi="Times New Roman" w:cs="Times New Roman"/>
-                <w:color w:val="222222"/>
-                <w:sz w:val="24"/>
-                <w:szCs w:val="24"/>
-                <w:shd w:val="clear" w:color="auto" w:fill="FFFFFF"/>
-              </w:rPr>
-              <w:t>е</w:t>
-            </w:r>
-            <w:r>
-              <w:rPr>
-                <w:rFonts w:ascii="Times New Roman" w:hAnsi="Times New Roman" w:cs="Times New Roman"/>
-                <w:color w:val="222222"/>
-                <w:sz w:val="24"/>
-                <w:szCs w:val="24"/>
-                <w:shd w:val="clear" w:color="auto" w:fill="FFFFFF"/>
-              </w:rPr>
-              <w:t xml:space="preserve">тензионных замеров ПКЭ; </w:t>
-            </w:r>
-          </w:p>
-          <w:p>
-            <w:pPr>
-              <w:tabs>
-                <w:tab w:val="left" w:pos="284"/>
-              </w:tabs>
-              <w:spacing w:line="20" w:lineRule="atLeast"/>
-              <w:rPr>
-                <w:rFonts w:ascii="Times New Roman" w:hAnsi="Times New Roman" w:cs="Times New Roman"/>
-                <w:color w:val="222222"/>
-                <w:sz w:val="24"/>
-                <w:szCs w:val="24"/>
-                <w:shd w:val="clear" w:color="auto" w:fill="FFFFFF"/>
-              </w:rPr>
-            </w:pPr>
-            <w:r>
-              <w:rPr>
-                <w:rFonts w:ascii="Times New Roman" w:hAnsi="Times New Roman" w:cs="Times New Roman"/>
-                <w:color w:val="222222"/>
-                <w:sz w:val="24"/>
-                <w:szCs w:val="24"/>
-                <w:shd w:val="clear" w:color="auto" w:fill="FFFFFF"/>
-              </w:rPr>
-              <w:t xml:space="preserve">Неправомерная; </w:t>
-            </w:r>
-          </w:p>
-          <w:p>
-            <w:pPr>
-              <w:tabs>
-                <w:tab w:val="left" w:pos="284"/>
-              </w:tabs>
-              <w:spacing w:line="20" w:lineRule="atLeast"/>
-              <w:rPr>
-                <w:rFonts w:ascii="Times New Roman" w:hAnsi="Times New Roman" w:cs="Times New Roman"/>
-                <w:color w:val="222222"/>
-                <w:sz w:val="24"/>
-                <w:szCs w:val="24"/>
-                <w:shd w:val="clear" w:color="auto" w:fill="FFFFFF"/>
-              </w:rPr>
-            </w:pPr>
-            <w:r>
-              <w:rPr>
-                <w:rFonts w:ascii="Times New Roman" w:hAnsi="Times New Roman" w:cs="Times New Roman"/>
-                <w:color w:val="222222"/>
-                <w:sz w:val="24"/>
-                <w:szCs w:val="24"/>
-                <w:shd w:val="clear" w:color="auto" w:fill="FFFFFF"/>
-              </w:rPr>
-              <w:t>Консультация</w:t>
-            </w:r>
-          </w:p>
-          <w:p>
-            <w:pPr>
-              <w:tabs>
-                <w:tab w:val="left" w:pos="284"/>
-              </w:tabs>
-              <w:spacing w:line="20" w:lineRule="atLeast"/>
-              <w:rPr>
-                <w:rFonts w:ascii="Times New Roman" w:hAnsi="Times New Roman" w:cs="Times New Roman"/>
-                <w:color w:val="222222"/>
-                <w:sz w:val="24"/>
-                <w:szCs w:val="24"/>
-                <w:shd w:val="clear" w:color="auto" w:fill="FFFFFF"/>
-              </w:rPr>
-            </w:pPr>
+            <w:r>
+              <w:rPr>
+                <w:rFonts w:ascii="Times New Roman" w:hAnsi="Times New Roman" w:cs="Times New Roman"/>
+                <w:sz w:val="24"/>
+                <w:szCs w:val="24"/>
+              </w:rPr>
+              <w:t>передает</w:t>
+            </w:r>
+            <w:r>
+              <w:rPr>
+                <w:rFonts w:ascii="Times New Roman" w:hAnsi="Times New Roman" w:cs="Times New Roman"/>
+                <w:sz w:val="24"/>
+                <w:szCs w:val="24"/>
+              </w:rPr>
+              <w:t xml:space="preserve"> </w:t>
+            </w:r>
+            <w:r>
+              <w:rPr>
+                <w:rFonts w:ascii="Times New Roman" w:hAnsi="Times New Roman" w:cs="Times New Roman"/>
+                <w:sz w:val="24"/>
+                <w:szCs w:val="24"/>
+              </w:rPr>
+              <w:t xml:space="preserve">значения </w:t>
+            </w:r>
+            <w:r>
+              <w:rPr>
+                <w:rFonts w:ascii="Times New Roman" w:hAnsi="Times New Roman" w:cs="Times New Roman"/>
+                <w:sz w:val="24"/>
+                <w:szCs w:val="24"/>
+              </w:rPr>
+              <w:t>текущи</w:t>
+            </w:r>
+            <w:r>
+              <w:rPr>
+                <w:rFonts w:ascii="Times New Roman" w:hAnsi="Times New Roman" w:cs="Times New Roman"/>
+                <w:sz w:val="24"/>
+                <w:szCs w:val="24"/>
+              </w:rPr>
+              <w:t>х</w:t>
+            </w:r>
+            <w:r>
+              <w:rPr>
+                <w:rFonts w:ascii="Times New Roman" w:hAnsi="Times New Roman" w:cs="Times New Roman"/>
+                <w:sz w:val="24"/>
+                <w:szCs w:val="24"/>
+              </w:rPr>
+              <w:t xml:space="preserve"> параметр</w:t>
+            </w:r>
+            <w:r>
+              <w:rPr>
+                <w:rFonts w:ascii="Times New Roman" w:hAnsi="Times New Roman" w:cs="Times New Roman"/>
+                <w:sz w:val="24"/>
+                <w:szCs w:val="24"/>
+              </w:rPr>
+              <w:t>ов</w:t>
+            </w:r>
+            <w:r>
+              <w:rPr>
+                <w:rFonts w:ascii="Times New Roman" w:hAnsi="Times New Roman" w:cs="Times New Roman"/>
+                <w:sz w:val="24"/>
+                <w:szCs w:val="24"/>
+              </w:rPr>
+              <w:t xml:space="preserve"> системы</w:t>
+            </w:r>
           </w:p>
         </w:tc>
         <w:tc>
@@ -3525,6 +3452,136 @@
                 <w:szCs w:val="24"/>
               </w:rPr>
             </w:pPr>
+            <w:r>
+              <w:rPr>
+                <w:rFonts w:ascii="Times New Roman" w:hAnsi="Times New Roman" w:cs="Times New Roman"/>
+                <w:sz w:val="24"/>
+                <w:szCs w:val="24"/>
+                <w:lang w:val="en-US"/>
+              </w:rPr>
+              <w:t>X</w:t>
+            </w:r>
+            <w:r>
+              <w:rPr>
+                <w:rFonts w:ascii="Times New Roman" w:hAnsi="Times New Roman" w:cs="Times New Roman"/>
+                <w:sz w:val="24"/>
+                <w:szCs w:val="24"/>
+              </w:rPr>
+              <w:t xml:space="preserve"> – </w:t>
+            </w:r>
+            <w:r>
+              <w:rPr>
+                <w:rFonts w:ascii="Times New Roman" w:hAnsi="Times New Roman" w:cs="Times New Roman"/>
+                <w:sz w:val="24"/>
+                <w:szCs w:val="24"/>
+              </w:rPr>
+              <w:t>работы насоса котла;</w:t>
+            </w:r>
+          </w:p>
+          <w:p>
+            <w:pPr>
+              <w:tabs>
+                <w:tab w:val="left" w:pos="284"/>
+              </w:tabs>
+              <w:spacing w:line="20" w:lineRule="atLeast"/>
+              <w:rPr>
+                <w:rFonts w:ascii="Times New Roman" w:hAnsi="Times New Roman" w:cs="Times New Roman"/>
+                <w:sz w:val="24"/>
+                <w:szCs w:val="24"/>
+              </w:rPr>
+            </w:pPr>
+            <w:r>
+              <w:rPr>
+                <w:rFonts w:ascii="Times New Roman" w:hAnsi="Times New Roman" w:cs="Times New Roman"/>
+                <w:sz w:val="24"/>
+                <w:szCs w:val="24"/>
+                <w:lang w:val="en-US"/>
+              </w:rPr>
+              <w:t>Y</w:t>
+            </w:r>
+            <w:r>
+              <w:rPr>
+                <w:rFonts w:ascii="Times New Roman" w:hAnsi="Times New Roman" w:cs="Times New Roman"/>
+                <w:sz w:val="24"/>
+                <w:szCs w:val="24"/>
+              </w:rPr>
+              <w:t xml:space="preserve"> – режим работы насоса системы;</w:t>
+            </w:r>
+          </w:p>
+          <w:p>
+            <w:pPr>
+              <w:tabs>
+                <w:tab w:val="left" w:pos="284"/>
+              </w:tabs>
+              <w:spacing w:line="20" w:lineRule="atLeast"/>
+              <w:rPr>
+                <w:rFonts w:ascii="Times New Roman" w:hAnsi="Times New Roman" w:cs="Times New Roman"/>
+                <w:sz w:val="24"/>
+                <w:szCs w:val="24"/>
+              </w:rPr>
+            </w:pPr>
+            <w:r>
+              <w:rPr>
+                <w:rFonts w:ascii="Times New Roman" w:hAnsi="Times New Roman" w:cs="Times New Roman"/>
+                <w:sz w:val="24"/>
+                <w:szCs w:val="24"/>
+              </w:rPr>
+              <w:t>Z – алгоритм регул</w:t>
+            </w:r>
+            <w:r>
+              <w:rPr>
+                <w:rFonts w:ascii="Times New Roman" w:hAnsi="Times New Roman" w:cs="Times New Roman"/>
+                <w:sz w:val="24"/>
+                <w:szCs w:val="24"/>
+              </w:rPr>
+              <w:t>и</w:t>
+            </w:r>
+            <w:r>
+              <w:rPr>
+                <w:rFonts w:ascii="Times New Roman" w:hAnsi="Times New Roman" w:cs="Times New Roman"/>
+                <w:sz w:val="24"/>
+                <w:szCs w:val="24"/>
+              </w:rPr>
+              <w:t>рования температуры системы;</w:t>
+            </w:r>
+          </w:p>
+          <w:p>
+            <w:pPr>
+              <w:tabs>
+                <w:tab w:val="left" w:pos="284"/>
+              </w:tabs>
+              <w:spacing w:line="20" w:lineRule="atLeast"/>
+              <w:rPr>
+                <w:rFonts w:ascii="Times New Roman" w:hAnsi="Times New Roman" w:cs="Times New Roman"/>
+                <w:sz w:val="24"/>
+                <w:szCs w:val="24"/>
+              </w:rPr>
+            </w:pPr>
+            <w:r>
+              <w:rPr>
+                <w:rFonts w:ascii="Times New Roman" w:hAnsi="Times New Roman" w:cs="Times New Roman"/>
+                <w:sz w:val="24"/>
+                <w:szCs w:val="24"/>
+                <w:lang w:val="en-US"/>
+              </w:rPr>
+              <w:t>K</w:t>
+            </w:r>
+            <w:r>
+              <w:rPr>
+                <w:rFonts w:ascii="Times New Roman" w:hAnsi="Times New Roman" w:cs="Times New Roman"/>
+                <w:sz w:val="24"/>
+                <w:szCs w:val="24"/>
+              </w:rPr>
+              <w:t xml:space="preserve"> – </w:t>
+            </w:r>
+            <w:r>
+              <w:rPr>
+                <w:rFonts w:ascii="Times New Roman" w:hAnsi="Times New Roman" w:cs="Times New Roman"/>
+                <w:sz w:val="24"/>
+                <w:szCs w:val="24"/>
+              </w:rPr>
+              <w:t>режим работы привода заслонки поддувала</w:t>
+            </w:r>
           </w:p>
         </w:tc>
         <w:tc>
@@ -3568,8 +3625,57 @@
                 <w:sz w:val="24"/>
                 <w:szCs w:val="24"/>
                 <w:shd w:val="clear" w:color="auto" w:fill="FFFFFF"/>
-              </w:rPr>
-            </w:pPr>
+                <w:lang w:val="en-US"/>
+              </w:rPr>
+            </w:pPr>
+            <w:r>
+              <w:rPr>
+                <w:rStyle w:val="ac"/>
+                <w:rFonts w:ascii="Times New Roman" w:hAnsi="Times New Roman" w:cs="Times New Roman"/>
+                <w:color w:val="222222"/>
+                <w:sz w:val="24"/>
+                <w:szCs w:val="24"/>
+                <w:shd w:val="clear" w:color="auto" w:fill="FFFFFF"/>
+              </w:rPr>
+              <w:t>?</w:t>
+            </w:r>
+            <w:proofErr w:type="spellStart"/>
+            <w:r>
+              <w:rPr>
+                <w:rStyle w:val="ac"/>
+                <w:rFonts w:ascii="Times New Roman" w:hAnsi="Times New Roman" w:cs="Times New Roman"/>
+                <w:color w:val="222222"/>
+                <w:sz w:val="24"/>
+                <w:szCs w:val="24"/>
+                <w:shd w:val="clear" w:color="auto" w:fill="FFFFFF"/>
+                <w:lang w:val="en-US"/>
+              </w:rPr>
+              <w:t>send</w:t>
+            </w:r>
+            <w:r>
+              <w:rPr>
+                <w:rStyle w:val="ac"/>
+                <w:rFonts w:ascii="Times New Roman" w:hAnsi="Times New Roman" w:cs="Times New Roman"/>
+                <w:color w:val="222222"/>
+                <w:sz w:val="24"/>
+                <w:szCs w:val="24"/>
+                <w:shd w:val="clear" w:color="auto" w:fill="FFFFFF"/>
+                <w:lang w:val="en-US"/>
+              </w:rPr>
+              <w:t>rssi</w:t>
+            </w:r>
+            <w:r>
+              <w:rPr>
+                <w:rStyle w:val="ac"/>
+                <w:rFonts w:ascii="Times New Roman" w:hAnsi="Times New Roman" w:cs="Times New Roman"/>
+                <w:color w:val="222222"/>
+                <w:sz w:val="24"/>
+                <w:szCs w:val="24"/>
+                <w:shd w:val="clear" w:color="auto" w:fill="FFFFFF"/>
+              </w:rPr>
+              <w:t>=х</w:t>
+            </w:r>
+            <w:proofErr w:type="spellEnd"/>
           </w:p>
         </w:tc>
         <w:tc>
@@ -3594,6 +3700,60 @@
                 <w:shd w:val="clear" w:color="auto" w:fill="FFFFFF"/>
               </w:rPr>
             </w:pPr>
+            <w:r>
+              <w:rPr>
+                <w:rFonts w:ascii="Times New Roman" w:hAnsi="Times New Roman" w:cs="Times New Roman"/>
+                <w:color w:val="222222"/>
+                <w:sz w:val="24"/>
+                <w:szCs w:val="24"/>
+                <w:shd w:val="clear" w:color="auto" w:fill="FFFFFF"/>
+              </w:rPr>
+              <w:t xml:space="preserve">Получение от модуля </w:t>
+            </w:r>
+            <w:proofErr w:type="spellStart"/>
+            <w:r>
+              <w:rPr>
+                <w:rFonts w:ascii="Times New Roman" w:hAnsi="Times New Roman" w:cs="Times New Roman"/>
+                <w:color w:val="222222"/>
+                <w:sz w:val="24"/>
+                <w:szCs w:val="24"/>
+                <w:shd w:val="clear" w:color="auto" w:fill="FFFFFF"/>
+              </w:rPr>
+              <w:t>esp</w:t>
+            </w:r>
+            <w:proofErr w:type="spellEnd"/>
+            <w:r>
+              <w:rPr>
+                <w:rFonts w:ascii="Times New Roman" w:hAnsi="Times New Roman" w:cs="Times New Roman"/>
+                <w:color w:val="222222"/>
+                <w:sz w:val="24"/>
+                <w:szCs w:val="24"/>
+                <w:shd w:val="clear" w:color="auto" w:fill="FFFFFF"/>
+              </w:rPr>
+              <w:t xml:space="preserve"> информации об уровне </w:t>
+            </w:r>
+            <w:proofErr w:type="spellStart"/>
+            <w:r>
+              <w:rPr>
+                <w:rFonts w:ascii="Times New Roman" w:hAnsi="Times New Roman" w:cs="Times New Roman"/>
+                <w:color w:val="222222"/>
+                <w:sz w:val="24"/>
+                <w:szCs w:val="24"/>
+                <w:shd w:val="clear" w:color="auto" w:fill="FFFFFF"/>
+              </w:rPr>
+              <w:t>wi-fi</w:t>
+            </w:r>
+            <w:proofErr w:type="spellEnd"/>
+            <w:r>
+              <w:rPr>
+                <w:rFonts w:ascii="Times New Roman" w:hAnsi="Times New Roman" w:cs="Times New Roman"/>
+                <w:color w:val="222222"/>
+                <w:sz w:val="24"/>
+                <w:szCs w:val="24"/>
+                <w:shd w:val="clear" w:color="auto" w:fill="FFFFFF"/>
+              </w:rPr>
+              <w:t xml:space="preserve"> сигнала.</w:t>
+            </w:r>
           </w:p>
         </w:tc>
         <w:tc>
@@ -3840,7 +4000,6 @@
                 <w:szCs w:val="24"/>
                 <w:shd w:val="clear" w:color="auto" w:fill="FFFFFF"/>
               </w:rPr>
-              <w:lastRenderedPageBreak/>
               <w:t>Полученная команда</w:t>
             </w:r>
           </w:p>
@@ -4006,6 +4165,7 @@
                 <w:szCs w:val="24"/>
                 <w:shd w:val="clear" w:color="auto" w:fill="FFFFFF"/>
               </w:rPr>
+              <w:lastRenderedPageBreak/>
               <w:t>?esp=1</w:t>
             </w:r>
           </w:p>
@@ -4149,6 +4309,7 @@
         <w:tc>
           <w:tcPr>
             <w:tcW w:w="2660" w:type="dxa"/>
+            <w:shd w:val="clear" w:color="auto" w:fill="FF0000"/>
             <w:vAlign w:val="center"/>
           </w:tcPr>
           <w:p>
@@ -4349,8 +4510,8 @@
               </w:rPr>
               <w:t>?</w:t>
             </w:r>
-            <w:bookmarkStart w:id="10" w:name="OLE_LINK13"/>
-            <w:bookmarkStart w:id="11" w:name="OLE_LINK14"/>
+            <w:bookmarkStart w:id="12" w:name="OLE_LINK13"/>
+            <w:bookmarkStart w:id="13" w:name="OLE_LINK14"/>
             <w:proofErr w:type="spellStart"/>
             <w:r>
               <w:rPr>
@@ -4375,8 +4536,8 @@
               </w:rPr>
               <w:t>temp</w:t>
             </w:r>
-            <w:bookmarkEnd w:id="10"/>
-            <w:bookmarkEnd w:id="11"/>
+            <w:bookmarkEnd w:id="12"/>
+            <w:bookmarkEnd w:id="13"/>
             <w:r>
               <w:rPr>
                 <w:rStyle w:val="ac"/>
@@ -4628,8 +4789,8 @@
               </w:rPr>
               <w:t>?</w:t>
             </w:r>
-            <w:bookmarkStart w:id="12" w:name="OLE_LINK35"/>
-            <w:bookmarkStart w:id="13" w:name="OLE_LINK36"/>
+            <w:bookmarkStart w:id="14" w:name="OLE_LINK35"/>
+            <w:bookmarkStart w:id="15" w:name="OLE_LINK36"/>
             <w:proofErr w:type="spellStart"/>
             <w:r>
               <w:rPr>
@@ -4679,8 +4840,8 @@
               </w:rPr>
               <w:t>emp</w:t>
             </w:r>
-            <w:bookmarkEnd w:id="12"/>
-            <w:bookmarkEnd w:id="13"/>
+            <w:bookmarkEnd w:id="14"/>
+            <w:bookmarkEnd w:id="15"/>
             <w:proofErr w:type="spellEnd"/>
           </w:p>
         </w:tc>
@@ -4799,56 +4960,9 @@
                 <w:sz w:val="24"/>
                 <w:szCs w:val="24"/>
                 <w:shd w:val="clear" w:color="auto" w:fill="FFFFFF"/>
-              </w:rPr>
-            </w:pPr>
-            <w:r>
-              <w:rPr>
-                <w:rStyle w:val="ac"/>
-                <w:rFonts w:ascii="Times New Roman" w:hAnsi="Times New Roman" w:cs="Times New Roman"/>
-                <w:color w:val="222222"/>
-                <w:sz w:val="24"/>
-                <w:szCs w:val="24"/>
-                <w:shd w:val="clear" w:color="auto" w:fill="FFFFFF"/>
-              </w:rPr>
-              <w:t>?</w:t>
-            </w:r>
-            <w:proofErr w:type="spellStart"/>
-            <w:r>
-              <w:rPr>
-                <w:rStyle w:val="ac"/>
-                <w:rFonts w:ascii="Times New Roman" w:hAnsi="Times New Roman" w:cs="Times New Roman"/>
-                <w:color w:val="222222"/>
-                <w:sz w:val="24"/>
-                <w:szCs w:val="24"/>
-                <w:shd w:val="clear" w:color="auto" w:fill="FFFFFF"/>
                 <w:lang w:val="en-US"/>
               </w:rPr>
-              <w:t>send</w:t>
-            </w:r>
-            <w:r>
-              <w:rPr>
-                <w:rStyle w:val="ac"/>
-                <w:rFonts w:ascii="Times New Roman" w:hAnsi="Times New Roman" w:cs="Times New Roman"/>
-                <w:color w:val="222222"/>
-                <w:sz w:val="24"/>
-                <w:szCs w:val="24"/>
-                <w:shd w:val="clear" w:color="auto" w:fill="FFFFFF"/>
-                <w:lang w:val="en-US"/>
-              </w:rPr>
-              <w:t>rssi</w:t>
-            </w:r>
-            <w:r>
-              <w:rPr>
-                <w:rStyle w:val="ac"/>
-                <w:rFonts w:ascii="Times New Roman" w:hAnsi="Times New Roman" w:cs="Times New Roman"/>
-                <w:color w:val="222222"/>
-                <w:sz w:val="24"/>
-                <w:szCs w:val="24"/>
-                <w:shd w:val="clear" w:color="auto" w:fill="FFFFFF"/>
-              </w:rPr>
-              <w:t>=х</w:t>
-            </w:r>
-            <w:proofErr w:type="spellEnd"/>
+            </w:pPr>
           </w:p>
         </w:tc>
         <w:tc>
@@ -4873,60 +4987,6 @@
                 <w:shd w:val="clear" w:color="auto" w:fill="FFFFFF"/>
               </w:rPr>
             </w:pPr>
-            <w:r>
-              <w:rPr>
-                <w:rFonts w:ascii="Times New Roman" w:hAnsi="Times New Roman" w:cs="Times New Roman"/>
-                <w:color w:val="222222"/>
-                <w:sz w:val="24"/>
-                <w:szCs w:val="24"/>
-                <w:shd w:val="clear" w:color="auto" w:fill="FFFFFF"/>
-              </w:rPr>
-              <w:t xml:space="preserve">Получение от модуля </w:t>
-            </w:r>
-            <w:proofErr w:type="spellStart"/>
-            <w:r>
-              <w:rPr>
-                <w:rFonts w:ascii="Times New Roman" w:hAnsi="Times New Roman" w:cs="Times New Roman"/>
-                <w:color w:val="222222"/>
-                <w:sz w:val="24"/>
-                <w:szCs w:val="24"/>
-                <w:shd w:val="clear" w:color="auto" w:fill="FFFFFF"/>
-              </w:rPr>
-              <w:t>esp</w:t>
-            </w:r>
-            <w:proofErr w:type="spellEnd"/>
-            <w:r>
-              <w:rPr>
-                <w:rFonts w:ascii="Times New Roman" w:hAnsi="Times New Roman" w:cs="Times New Roman"/>
-                <w:color w:val="222222"/>
-                <w:sz w:val="24"/>
-                <w:szCs w:val="24"/>
-                <w:shd w:val="clear" w:color="auto" w:fill="FFFFFF"/>
-              </w:rPr>
-              <w:t xml:space="preserve"> информации об уровне </w:t>
-            </w:r>
-            <w:proofErr w:type="spellStart"/>
-            <w:r>
-              <w:rPr>
-                <w:rFonts w:ascii="Times New Roman" w:hAnsi="Times New Roman" w:cs="Times New Roman"/>
-                <w:color w:val="222222"/>
-                <w:sz w:val="24"/>
-                <w:szCs w:val="24"/>
-                <w:shd w:val="clear" w:color="auto" w:fill="FFFFFF"/>
-              </w:rPr>
-              <w:t>wi-fi</w:t>
-            </w:r>
-            <w:proofErr w:type="spellEnd"/>
-            <w:r>
-              <w:rPr>
-                <w:rFonts w:ascii="Times New Roman" w:hAnsi="Times New Roman" w:cs="Times New Roman"/>
-                <w:color w:val="222222"/>
-                <w:sz w:val="24"/>
-                <w:szCs w:val="24"/>
-                <w:shd w:val="clear" w:color="auto" w:fill="FFFFFF"/>
-              </w:rPr>
-              <w:t xml:space="preserve"> сигнала.</w:t>
-            </w:r>
           </w:p>
         </w:tc>
         <w:tc>
@@ -5446,6 +5506,7 @@
         <w:tc>
           <w:tcPr>
             <w:tcW w:w="2660" w:type="dxa"/>
+            <w:shd w:val="clear" w:color="auto" w:fill="auto"/>
             <w:vAlign w:val="center"/>
           </w:tcPr>
           <w:p>
@@ -5457,12 +5518,336 @@
               <w:rPr>
                 <w:rStyle w:val="ac"/>
                 <w:rFonts w:ascii="Times New Roman" w:hAnsi="Times New Roman" w:cs="Times New Roman"/>
-                <w:color w:val="222222"/>
-                <w:sz w:val="24"/>
-                <w:szCs w:val="24"/>
-                <w:shd w:val="clear" w:color="auto" w:fill="FFFFFF"/>
-              </w:rPr>
-            </w:pPr>
+                <w:b w:val="0"/>
+                <w:color w:val="222222"/>
+                <w:sz w:val="24"/>
+                <w:szCs w:val="24"/>
+                <w:shd w:val="clear" w:color="auto" w:fill="FFFFFF"/>
+              </w:rPr>
+            </w:pPr>
+            <w:bookmarkStart w:id="16" w:name="OLE_LINK42"/>
+            <w:bookmarkStart w:id="17" w:name="OLE_LINK43"/>
+            <w:bookmarkStart w:id="18" w:name="OLE_LINK45"/>
+            <w:r>
+              <w:rPr>
+                <w:rStyle w:val="ac"/>
+                <w:rFonts w:ascii="Times New Roman" w:hAnsi="Times New Roman" w:cs="Times New Roman"/>
+                <w:b w:val="0"/>
+                <w:color w:val="222222"/>
+                <w:sz w:val="24"/>
+                <w:szCs w:val="24"/>
+                <w:shd w:val="clear" w:color="auto" w:fill="FFFFFF"/>
+              </w:rPr>
+              <w:t>?</w:t>
+            </w:r>
+            <w:proofErr w:type="spellStart"/>
+            <w:r>
+              <w:rPr>
+                <w:rStyle w:val="ac"/>
+                <w:rFonts w:ascii="Times New Roman" w:hAnsi="Times New Roman" w:cs="Times New Roman"/>
+                <w:b w:val="0"/>
+                <w:color w:val="222222"/>
+                <w:sz w:val="24"/>
+                <w:szCs w:val="24"/>
+                <w:shd w:val="clear" w:color="auto" w:fill="FFFFFF"/>
+                <w:lang w:val="en-US"/>
+              </w:rPr>
+              <w:t>setBoilerPumpMode</w:t>
+            </w:r>
+            <w:bookmarkEnd w:id="16"/>
+            <w:bookmarkEnd w:id="17"/>
+            <w:proofErr w:type="spellEnd"/>
+            <w:r>
+              <w:rPr>
+                <w:rStyle w:val="ac"/>
+                <w:rFonts w:ascii="Times New Roman" w:hAnsi="Times New Roman" w:cs="Times New Roman"/>
+                <w:b w:val="0"/>
+                <w:color w:val="222222"/>
+                <w:sz w:val="24"/>
+                <w:szCs w:val="24"/>
+                <w:shd w:val="clear" w:color="auto" w:fill="FFFFFF"/>
+                <w:lang w:val="en-US"/>
+              </w:rPr>
+              <w:t>=X</w:t>
+            </w:r>
+          </w:p>
+        </w:tc>
+        <w:tc>
+          <w:tcPr>
+            <w:tcW w:w="2835" w:type="dxa"/>
+            <w:tcBorders>
+              <w:right w:val="single" w:sz="4" w:space="0" w:color="auto"/>
+            </w:tcBorders>
+            <w:shd w:val="clear" w:color="auto" w:fill="auto"/>
+            <w:vAlign w:val="center"/>
+          </w:tcPr>
+          <w:p>
+            <w:pPr>
+              <w:tabs>
+                <w:tab w:val="left" w:pos="284"/>
+              </w:tabs>
+              <w:spacing w:line="20" w:lineRule="atLeast"/>
+              <w:rPr>
+                <w:rFonts w:ascii="Times New Roman" w:hAnsi="Times New Roman" w:cs="Times New Roman"/>
+                <w:sz w:val="24"/>
+                <w:szCs w:val="24"/>
+              </w:rPr>
+            </w:pPr>
+            <w:r>
+              <w:rPr>
+                <w:rFonts w:ascii="Times New Roman" w:hAnsi="Times New Roman" w:cs="Times New Roman"/>
+                <w:sz w:val="24"/>
+                <w:szCs w:val="24"/>
+              </w:rPr>
+              <w:t>У</w:t>
+            </w:r>
+            <w:r>
+              <w:rPr>
+                <w:rFonts w:ascii="Times New Roman" w:hAnsi="Times New Roman" w:cs="Times New Roman"/>
+                <w:sz w:val="24"/>
+                <w:szCs w:val="24"/>
+              </w:rPr>
+              <w:t>становка</w:t>
+            </w:r>
+            <w:r>
+              <w:rPr>
+                <w:rFonts w:ascii="Times New Roman" w:hAnsi="Times New Roman" w:cs="Times New Roman"/>
+                <w:sz w:val="24"/>
+                <w:szCs w:val="24"/>
+              </w:rPr>
+              <w:t xml:space="preserve"> режима раб</w:t>
+            </w:r>
+            <w:r>
+              <w:rPr>
+                <w:rFonts w:ascii="Times New Roman" w:hAnsi="Times New Roman" w:cs="Times New Roman"/>
+                <w:sz w:val="24"/>
+                <w:szCs w:val="24"/>
+              </w:rPr>
+              <w:t>о</w:t>
+            </w:r>
+            <w:r>
+              <w:rPr>
+                <w:rFonts w:ascii="Times New Roman" w:hAnsi="Times New Roman" w:cs="Times New Roman"/>
+                <w:sz w:val="24"/>
+                <w:szCs w:val="24"/>
+              </w:rPr>
+              <w:t>ты насоса ТТК</w:t>
+            </w:r>
+          </w:p>
+        </w:tc>
+        <w:tc>
+          <w:tcPr>
+            <w:tcW w:w="2463" w:type="dxa"/>
+            <w:tcBorders>
+              <w:left w:val="single" w:sz="4" w:space="0" w:color="auto"/>
+            </w:tcBorders>
+            <w:shd w:val="clear" w:color="auto" w:fill="auto"/>
+            <w:vAlign w:val="center"/>
+          </w:tcPr>
+          <w:p>
+            <w:pPr>
+              <w:tabs>
+                <w:tab w:val="left" w:pos="284"/>
+              </w:tabs>
+              <w:spacing w:line="20" w:lineRule="atLeast"/>
+              <w:rPr>
+                <w:rFonts w:ascii="Times New Roman" w:hAnsi="Times New Roman" w:cs="Times New Roman"/>
+                <w:sz w:val="24"/>
+                <w:szCs w:val="24"/>
+              </w:rPr>
+            </w:pPr>
+          </w:p>
+        </w:tc>
+        <w:tc>
+          <w:tcPr>
+            <w:tcW w:w="2747" w:type="dxa"/>
+            <w:shd w:val="clear" w:color="auto" w:fill="auto"/>
+            <w:vAlign w:val="center"/>
+          </w:tcPr>
+          <w:p>
+            <w:pPr>
+              <w:tabs>
+                <w:tab w:val="left" w:pos="284"/>
+              </w:tabs>
+              <w:spacing w:line="20" w:lineRule="atLeast"/>
+              <w:rPr>
+                <w:rFonts w:ascii="Times New Roman" w:hAnsi="Times New Roman" w:cs="Times New Roman"/>
+                <w:sz w:val="24"/>
+                <w:szCs w:val="24"/>
+              </w:rPr>
+            </w:pPr>
+            <w:bookmarkStart w:id="19" w:name="OLE_LINK44"/>
+            <w:r>
+              <w:rPr>
+                <w:rFonts w:ascii="Times New Roman" w:hAnsi="Times New Roman" w:cs="Times New Roman"/>
+                <w:sz w:val="24"/>
+                <w:szCs w:val="24"/>
+                <w:lang w:val="en-US"/>
+              </w:rPr>
+              <w:t xml:space="preserve">1 </w:t>
+            </w:r>
+            <w:r>
+              <w:rPr>
+                <w:rFonts w:ascii="Times New Roman" w:hAnsi="Times New Roman" w:cs="Times New Roman"/>
+                <w:sz w:val="24"/>
+                <w:szCs w:val="24"/>
+              </w:rPr>
+              <w:t>-</w:t>
+            </w:r>
+            <w:r>
+              <w:rPr>
+                <w:rFonts w:ascii="Times New Roman" w:hAnsi="Times New Roman" w:cs="Times New Roman"/>
+                <w:sz w:val="24"/>
+                <w:szCs w:val="24"/>
+                <w:lang w:val="en-US"/>
+              </w:rPr>
+              <w:t xml:space="preserve"> </w:t>
+            </w:r>
+            <w:proofErr w:type="spellStart"/>
+            <w:r>
+              <w:rPr>
+                <w:rFonts w:ascii="Times New Roman" w:hAnsi="Times New Roman" w:cs="Times New Roman"/>
+                <w:sz w:val="24"/>
+                <w:szCs w:val="24"/>
+              </w:rPr>
+              <w:t>on</w:t>
+            </w:r>
+            <w:proofErr w:type="spellEnd"/>
+            <w:r>
+              <w:rPr>
+                <w:rFonts w:ascii="Times New Roman" w:hAnsi="Times New Roman" w:cs="Times New Roman"/>
+                <w:sz w:val="24"/>
+                <w:szCs w:val="24"/>
+                <w:lang w:val="en-US"/>
+              </w:rPr>
+              <w:t>,</w:t>
+            </w:r>
+            <w:r>
+              <w:rPr>
+                <w:rFonts w:ascii="Times New Roman" w:hAnsi="Times New Roman" w:cs="Times New Roman"/>
+                <w:sz w:val="24"/>
+                <w:szCs w:val="24"/>
+              </w:rPr>
+              <w:t xml:space="preserve"> </w:t>
+            </w:r>
+            <w:r>
+              <w:rPr>
+                <w:rFonts w:ascii="Times New Roman" w:hAnsi="Times New Roman" w:cs="Times New Roman"/>
+                <w:sz w:val="24"/>
+                <w:szCs w:val="24"/>
+                <w:lang w:val="en-US"/>
+              </w:rPr>
+              <w:t>2 - o</w:t>
+            </w:r>
+            <w:proofErr w:type="spellStart"/>
+            <w:r>
+              <w:rPr>
+                <w:rFonts w:ascii="Times New Roman" w:hAnsi="Times New Roman" w:cs="Times New Roman"/>
+                <w:sz w:val="24"/>
+                <w:szCs w:val="24"/>
+              </w:rPr>
+              <w:t>ff</w:t>
+            </w:r>
+            <w:proofErr w:type="spellEnd"/>
+            <w:r>
+              <w:rPr>
+                <w:rFonts w:ascii="Times New Roman" w:hAnsi="Times New Roman" w:cs="Times New Roman"/>
+                <w:sz w:val="24"/>
+                <w:szCs w:val="24"/>
+              </w:rPr>
+              <w:t>,</w:t>
+            </w:r>
+            <w:r>
+              <w:rPr>
+                <w:rFonts w:ascii="Times New Roman" w:hAnsi="Times New Roman" w:cs="Times New Roman"/>
+                <w:sz w:val="24"/>
+                <w:szCs w:val="24"/>
+              </w:rPr>
+              <w:t xml:space="preserve"> </w:t>
+            </w:r>
+            <w:r>
+              <w:rPr>
+                <w:rFonts w:ascii="Times New Roman" w:hAnsi="Times New Roman" w:cs="Times New Roman"/>
+                <w:sz w:val="24"/>
+                <w:szCs w:val="24"/>
+                <w:lang w:val="en-US"/>
+              </w:rPr>
+              <w:t>3 - auto</w:t>
+            </w:r>
+            <w:bookmarkEnd w:id="19"/>
+          </w:p>
+        </w:tc>
+      </w:tr>
+      <w:tr>
+        <w:tc>
+          <w:tcPr>
+            <w:tcW w:w="2660" w:type="dxa"/>
+            <w:shd w:val="clear" w:color="auto" w:fill="F2DBDB" w:themeFill="accent2" w:themeFillTint="33"/>
+            <w:vAlign w:val="center"/>
+          </w:tcPr>
+          <w:p>
+            <w:pPr>
+              <w:tabs>
+                <w:tab w:val="left" w:pos="284"/>
+              </w:tabs>
+              <w:spacing w:line="20" w:lineRule="atLeast"/>
+              <w:rPr>
+                <w:rStyle w:val="ac"/>
+                <w:rFonts w:ascii="Times New Roman" w:hAnsi="Times New Roman" w:cs="Times New Roman"/>
+                <w:color w:val="222222"/>
+                <w:sz w:val="24"/>
+                <w:szCs w:val="24"/>
+                <w:shd w:val="clear" w:color="auto" w:fill="FFFFFF"/>
+              </w:rPr>
+            </w:pPr>
+            <w:r>
+              <w:rPr>
+                <w:rStyle w:val="ac"/>
+                <w:rFonts w:ascii="Times New Roman" w:hAnsi="Times New Roman" w:cs="Times New Roman"/>
+                <w:color w:val="222222"/>
+                <w:sz w:val="24"/>
+                <w:szCs w:val="24"/>
+                <w:shd w:val="clear" w:color="auto" w:fill="FFFFFF"/>
+              </w:rPr>
+              <w:t>?</w:t>
+            </w:r>
+            <w:r>
+              <w:rPr>
+                <w:rStyle w:val="ac"/>
+                <w:rFonts w:ascii="Times New Roman" w:hAnsi="Times New Roman" w:cs="Times New Roman"/>
+                <w:color w:val="222222"/>
+                <w:sz w:val="24"/>
+                <w:szCs w:val="24"/>
+                <w:shd w:val="clear" w:color="auto" w:fill="FFFFFF"/>
+                <w:lang w:val="en-US"/>
+              </w:rPr>
+              <w:t>set</w:t>
+            </w:r>
+            <w:proofErr w:type="spellStart"/>
+            <w:r>
+              <w:rPr>
+                <w:rStyle w:val="ac"/>
+                <w:rFonts w:ascii="Times New Roman" w:hAnsi="Times New Roman" w:cs="Times New Roman"/>
+                <w:color w:val="222222"/>
+                <w:sz w:val="24"/>
+                <w:szCs w:val="24"/>
+                <w:shd w:val="clear" w:color="auto" w:fill="FFFFFF"/>
+              </w:rPr>
+              <w:t>System</w:t>
+            </w:r>
+            <w:r>
+              <w:rPr>
+                <w:rStyle w:val="ac"/>
+                <w:rFonts w:ascii="Times New Roman" w:hAnsi="Times New Roman" w:cs="Times New Roman"/>
+                <w:color w:val="222222"/>
+                <w:sz w:val="24"/>
+                <w:szCs w:val="24"/>
+                <w:shd w:val="clear" w:color="auto" w:fill="FFFFFF"/>
+                <w:lang w:val="en-US"/>
+              </w:rPr>
+              <w:t>PumpMode</w:t>
+            </w:r>
+            <w:proofErr w:type="spellEnd"/>
           </w:p>
         </w:tc>
         <w:tc>
@@ -5485,6 +5870,54 @@
                 <w:szCs w:val="24"/>
               </w:rPr>
             </w:pPr>
+            <w:r>
+              <w:rPr>
+                <w:rFonts w:ascii="Times New Roman" w:hAnsi="Times New Roman" w:cs="Times New Roman"/>
+                <w:sz w:val="24"/>
+                <w:szCs w:val="24"/>
+              </w:rPr>
+              <w:t>У</w:t>
+            </w:r>
+            <w:r>
+              <w:rPr>
+                <w:rFonts w:ascii="Times New Roman" w:hAnsi="Times New Roman" w:cs="Times New Roman"/>
+                <w:sz w:val="24"/>
+                <w:szCs w:val="24"/>
+              </w:rPr>
+              <w:t>становка</w:t>
+            </w:r>
+            <w:r>
+              <w:rPr>
+                <w:rFonts w:ascii="Times New Roman" w:hAnsi="Times New Roman" w:cs="Times New Roman"/>
+                <w:sz w:val="24"/>
+                <w:szCs w:val="24"/>
+              </w:rPr>
+              <w:t xml:space="preserve"> режима раб</w:t>
+            </w:r>
+            <w:r>
+              <w:rPr>
+                <w:rFonts w:ascii="Times New Roman" w:hAnsi="Times New Roman" w:cs="Times New Roman"/>
+                <w:sz w:val="24"/>
+                <w:szCs w:val="24"/>
+              </w:rPr>
+              <w:t>о</w:t>
+            </w:r>
+            <w:r>
+              <w:rPr>
+                <w:rFonts w:ascii="Times New Roman" w:hAnsi="Times New Roman" w:cs="Times New Roman"/>
+                <w:sz w:val="24"/>
+                <w:szCs w:val="24"/>
+              </w:rPr>
+              <w:t xml:space="preserve">ты насоса </w:t>
+            </w:r>
+            <w:r>
+              <w:rPr>
+                <w:rFonts w:ascii="Times New Roman" w:hAnsi="Times New Roman" w:cs="Times New Roman"/>
+                <w:sz w:val="24"/>
+                <w:szCs w:val="24"/>
+              </w:rPr>
+              <w:t>системы</w:t>
+            </w:r>
           </w:p>
         </w:tc>
         <w:tc>
@@ -5526,6 +5959,103 @@
                 <w:szCs w:val="24"/>
               </w:rPr>
             </w:pPr>
+            <w:r>
+              <w:rPr>
+                <w:rFonts w:ascii="Times New Roman" w:hAnsi="Times New Roman" w:cs="Times New Roman"/>
+                <w:sz w:val="24"/>
+                <w:szCs w:val="24"/>
+                <w:lang w:val="en-US"/>
+              </w:rPr>
+              <w:t xml:space="preserve">1 </w:t>
+            </w:r>
+            <w:r>
+              <w:rPr>
+                <w:rFonts w:ascii="Times New Roman" w:hAnsi="Times New Roman" w:cs="Times New Roman"/>
+                <w:sz w:val="24"/>
+                <w:szCs w:val="24"/>
+              </w:rPr>
+              <w:t>-</w:t>
+            </w:r>
+            <w:r>
+              <w:rPr>
+                <w:rFonts w:ascii="Times New Roman" w:hAnsi="Times New Roman" w:cs="Times New Roman"/>
+                <w:sz w:val="24"/>
+                <w:szCs w:val="24"/>
+                <w:lang w:val="en-US"/>
+              </w:rPr>
+              <w:t xml:space="preserve"> </w:t>
+            </w:r>
+            <w:proofErr w:type="spellStart"/>
+            <w:r>
+              <w:rPr>
+                <w:rFonts w:ascii="Times New Roman" w:hAnsi="Times New Roman" w:cs="Times New Roman"/>
+                <w:sz w:val="24"/>
+                <w:szCs w:val="24"/>
+              </w:rPr>
+              <w:t>on</w:t>
+            </w:r>
+            <w:proofErr w:type="spellEnd"/>
+            <w:r>
+              <w:rPr>
+                <w:rFonts w:ascii="Times New Roman" w:hAnsi="Times New Roman" w:cs="Times New Roman"/>
+                <w:sz w:val="24"/>
+                <w:szCs w:val="24"/>
+                <w:lang w:val="en-US"/>
+              </w:rPr>
+              <w:t>,</w:t>
+            </w:r>
+            <w:r>
+              <w:rPr>
+                <w:rFonts w:ascii="Times New Roman" w:hAnsi="Times New Roman" w:cs="Times New Roman"/>
+                <w:sz w:val="24"/>
+                <w:szCs w:val="24"/>
+              </w:rPr>
+              <w:t xml:space="preserve"> </w:t>
+            </w:r>
+            <w:r>
+              <w:rPr>
+                <w:rFonts w:ascii="Times New Roman" w:hAnsi="Times New Roman" w:cs="Times New Roman"/>
+                <w:sz w:val="24"/>
+                <w:szCs w:val="24"/>
+                <w:lang w:val="en-US"/>
+              </w:rPr>
+              <w:t>2 - o</w:t>
+            </w:r>
+            <w:proofErr w:type="spellStart"/>
+            <w:r>
+              <w:rPr>
+                <w:rFonts w:ascii="Times New Roman" w:hAnsi="Times New Roman" w:cs="Times New Roman"/>
+                <w:sz w:val="24"/>
+                <w:szCs w:val="24"/>
+              </w:rPr>
+              <w:t>ff</w:t>
+            </w:r>
+            <w:proofErr w:type="spellEnd"/>
+            <w:r>
+              <w:rPr>
+                <w:rFonts w:ascii="Times New Roman" w:hAnsi="Times New Roman" w:cs="Times New Roman"/>
+                <w:sz w:val="24"/>
+                <w:szCs w:val="24"/>
+              </w:rPr>
+              <w:t>,</w:t>
+            </w:r>
+            <w:r>
+              <w:rPr>
+                <w:rFonts w:ascii="Times New Roman" w:hAnsi="Times New Roman" w:cs="Times New Roman"/>
+                <w:sz w:val="24"/>
+                <w:szCs w:val="24"/>
+              </w:rPr>
+              <w:t xml:space="preserve"> </w:t>
+            </w:r>
+            <w:r>
+              <w:rPr>
+                <w:rFonts w:ascii="Times New Roman" w:hAnsi="Times New Roman" w:cs="Times New Roman"/>
+                <w:sz w:val="24"/>
+                <w:szCs w:val="24"/>
+                <w:lang w:val="en-US"/>
+              </w:rPr>
+              <w:t>3 - auto</w:t>
+            </w:r>
           </w:p>
         </w:tc>
       </w:tr>
@@ -5533,6 +6063,7 @@
         <w:tc>
           <w:tcPr>
             <w:tcW w:w="2660" w:type="dxa"/>
+            <w:shd w:val="clear" w:color="auto" w:fill="F2DBDB" w:themeFill="accent2" w:themeFillTint="33"/>
             <w:vAlign w:val="center"/>
           </w:tcPr>
           <w:p>
@@ -5548,8 +6079,45 @@
                 <w:sz w:val="24"/>
                 <w:szCs w:val="24"/>
                 <w:shd w:val="clear" w:color="auto" w:fill="FFFFFF"/>
-              </w:rPr>
-            </w:pPr>
+                <w:lang w:val="en-US"/>
+              </w:rPr>
+            </w:pPr>
+            <w:r>
+              <w:rPr>
+                <w:rStyle w:val="ac"/>
+                <w:rFonts w:ascii="Times New Roman" w:hAnsi="Times New Roman" w:cs="Times New Roman"/>
+                <w:color w:val="222222"/>
+                <w:sz w:val="24"/>
+                <w:szCs w:val="24"/>
+                <w:shd w:val="clear" w:color="auto" w:fill="FFFFFF"/>
+                <w:lang w:val="en-US"/>
+              </w:rPr>
+              <w:t>?</w:t>
+            </w:r>
+            <w:proofErr w:type="spellStart"/>
+            <w:r>
+              <w:rPr>
+                <w:rStyle w:val="ac"/>
+                <w:rFonts w:ascii="Times New Roman" w:hAnsi="Times New Roman" w:cs="Times New Roman"/>
+                <w:color w:val="222222"/>
+                <w:sz w:val="24"/>
+                <w:szCs w:val="24"/>
+                <w:shd w:val="clear" w:color="auto" w:fill="FFFFFF"/>
+              </w:rPr>
+              <w:t>set</w:t>
+            </w:r>
+            <w:r>
+              <w:rPr>
+                <w:rStyle w:val="ac"/>
+                <w:rFonts w:ascii="Times New Roman" w:hAnsi="Times New Roman" w:cs="Times New Roman"/>
+                <w:color w:val="222222"/>
+                <w:sz w:val="24"/>
+                <w:szCs w:val="24"/>
+                <w:shd w:val="clear" w:color="auto" w:fill="FFFFFF"/>
+              </w:rPr>
+              <w:t>SysTempControlMode</w:t>
+            </w:r>
+            <w:proofErr w:type="spellEnd"/>
           </w:p>
         </w:tc>
         <w:tc>
@@ -5568,10 +6136,1039 @@
               <w:spacing w:line="20" w:lineRule="atLeast"/>
               <w:rPr>
                 <w:rFonts w:ascii="Times New Roman" w:hAnsi="Times New Roman" w:cs="Times New Roman"/>
-                <w:color w:val="222222"/>
-                <w:sz w:val="24"/>
-                <w:szCs w:val="24"/>
-                <w:shd w:val="clear" w:color="auto" w:fill="FFFFFF"/>
+                <w:sz w:val="24"/>
+                <w:szCs w:val="24"/>
+              </w:rPr>
+            </w:pPr>
+            <w:r>
+              <w:rPr>
+                <w:rFonts w:ascii="Times New Roman" w:hAnsi="Times New Roman" w:cs="Times New Roman"/>
+                <w:sz w:val="24"/>
+                <w:szCs w:val="24"/>
+              </w:rPr>
+              <w:t>Установка режима рег</w:t>
+            </w:r>
+            <w:r>
+              <w:rPr>
+                <w:rFonts w:ascii="Times New Roman" w:hAnsi="Times New Roman" w:cs="Times New Roman"/>
+                <w:sz w:val="24"/>
+                <w:szCs w:val="24"/>
+              </w:rPr>
+              <w:t>у</w:t>
+            </w:r>
+            <w:r>
+              <w:rPr>
+                <w:rFonts w:ascii="Times New Roman" w:hAnsi="Times New Roman" w:cs="Times New Roman"/>
+                <w:sz w:val="24"/>
+                <w:szCs w:val="24"/>
+              </w:rPr>
+              <w:t xml:space="preserve">лирования </w:t>
+            </w:r>
+            <w:r>
+              <w:rPr>
+                <w:rFonts w:ascii="Times New Roman" w:hAnsi="Times New Roman" w:cs="Times New Roman"/>
+                <w:sz w:val="24"/>
+                <w:szCs w:val="24"/>
+              </w:rPr>
+              <w:t xml:space="preserve">температуры в </w:t>
+            </w:r>
+            <w:r>
+              <w:rPr>
+                <w:rFonts w:ascii="Times New Roman" w:hAnsi="Times New Roman" w:cs="Times New Roman"/>
+                <w:sz w:val="24"/>
+                <w:szCs w:val="24"/>
+              </w:rPr>
+              <w:t>систем</w:t>
+            </w:r>
+            <w:r>
+              <w:rPr>
+                <w:rFonts w:ascii="Times New Roman" w:hAnsi="Times New Roman" w:cs="Times New Roman"/>
+                <w:sz w:val="24"/>
+                <w:szCs w:val="24"/>
+              </w:rPr>
+              <w:t>е</w:t>
+            </w:r>
+          </w:p>
+        </w:tc>
+        <w:tc>
+          <w:tcPr>
+            <w:tcW w:w="2463" w:type="dxa"/>
+            <w:tcBorders>
+              <w:left w:val="single" w:sz="4" w:space="0" w:color="auto"/>
+            </w:tcBorders>
+            <w:vAlign w:val="center"/>
+          </w:tcPr>
+          <w:p>
+            <w:pPr>
+              <w:tabs>
+                <w:tab w:val="left" w:pos="284"/>
+              </w:tabs>
+              <w:spacing w:line="20" w:lineRule="atLeast"/>
+              <w:rPr>
+                <w:rFonts w:ascii="Times New Roman" w:hAnsi="Times New Roman" w:cs="Times New Roman"/>
+                <w:sz w:val="24"/>
+                <w:szCs w:val="24"/>
+              </w:rPr>
+            </w:pPr>
+          </w:p>
+        </w:tc>
+        <w:tc>
+          <w:tcPr>
+            <w:tcW w:w="2747" w:type="dxa"/>
+            <w:vAlign w:val="center"/>
+          </w:tcPr>
+          <w:p>
+            <w:pPr>
+              <w:tabs>
+                <w:tab w:val="left" w:pos="284"/>
+              </w:tabs>
+              <w:spacing w:line="20" w:lineRule="atLeast"/>
+              <w:rPr>
+                <w:rFonts w:ascii="Times New Roman" w:hAnsi="Times New Roman" w:cs="Times New Roman"/>
+                <w:sz w:val="24"/>
+                <w:szCs w:val="24"/>
+              </w:rPr>
+            </w:pPr>
+            <w:r>
+              <w:rPr>
+                <w:rFonts w:ascii="Times New Roman" w:hAnsi="Times New Roman" w:cs="Times New Roman"/>
+                <w:sz w:val="24"/>
+                <w:szCs w:val="24"/>
+              </w:rPr>
+              <w:t>6</w:t>
+            </w:r>
+            <w:r>
+              <w:rPr>
+                <w:rFonts w:ascii="Times New Roman" w:hAnsi="Times New Roman" w:cs="Times New Roman"/>
+                <w:sz w:val="24"/>
+                <w:szCs w:val="24"/>
+              </w:rPr>
+              <w:t xml:space="preserve"> –</w:t>
+            </w:r>
+            <w:r>
+              <w:rPr>
+                <w:rFonts w:ascii="Times New Roman" w:hAnsi="Times New Roman" w:cs="Times New Roman"/>
+                <w:sz w:val="24"/>
+                <w:szCs w:val="24"/>
+              </w:rPr>
+              <w:t xml:space="preserve"> </w:t>
+            </w:r>
+            <w:r>
+              <w:rPr>
+                <w:rFonts w:ascii="Times New Roman" w:hAnsi="Times New Roman" w:cs="Times New Roman"/>
+                <w:sz w:val="24"/>
+                <w:szCs w:val="24"/>
+              </w:rPr>
+              <w:t>мой</w:t>
+            </w:r>
+            <w:r>
+              <w:rPr>
+                <w:rFonts w:ascii="Times New Roman" w:hAnsi="Times New Roman" w:cs="Times New Roman"/>
+                <w:sz w:val="24"/>
+                <w:szCs w:val="24"/>
+              </w:rPr>
+              <w:t xml:space="preserve"> алгоритм рег</w:t>
+            </w:r>
+            <w:r>
+              <w:rPr>
+                <w:rFonts w:ascii="Times New Roman" w:hAnsi="Times New Roman" w:cs="Times New Roman"/>
+                <w:sz w:val="24"/>
+                <w:szCs w:val="24"/>
+              </w:rPr>
+              <w:t>у</w:t>
+            </w:r>
+            <w:r>
+              <w:rPr>
+                <w:rFonts w:ascii="Times New Roman" w:hAnsi="Times New Roman" w:cs="Times New Roman"/>
+                <w:sz w:val="24"/>
+                <w:szCs w:val="24"/>
+              </w:rPr>
+              <w:t>лирования,</w:t>
+            </w:r>
+          </w:p>
+          <w:p>
+            <w:pPr>
+              <w:tabs>
+                <w:tab w:val="left" w:pos="284"/>
+              </w:tabs>
+              <w:spacing w:line="20" w:lineRule="atLeast"/>
+              <w:rPr>
+                <w:rFonts w:ascii="Times New Roman" w:hAnsi="Times New Roman" w:cs="Times New Roman"/>
+                <w:sz w:val="24"/>
+                <w:szCs w:val="24"/>
+              </w:rPr>
+            </w:pPr>
+            <w:r>
+              <w:rPr>
+                <w:rFonts w:ascii="Times New Roman" w:hAnsi="Times New Roman" w:cs="Times New Roman"/>
+                <w:sz w:val="24"/>
+                <w:szCs w:val="24"/>
+              </w:rPr>
+              <w:t>7</w:t>
+            </w:r>
+            <w:r>
+              <w:rPr>
+                <w:rFonts w:ascii="Times New Roman" w:hAnsi="Times New Roman" w:cs="Times New Roman"/>
+                <w:sz w:val="24"/>
+                <w:szCs w:val="24"/>
+              </w:rPr>
+              <w:t xml:space="preserve"> - </w:t>
+            </w:r>
+            <w:r>
+              <w:rPr>
+                <w:rFonts w:ascii="Times New Roman" w:hAnsi="Times New Roman" w:cs="Times New Roman"/>
+                <w:sz w:val="24"/>
+                <w:szCs w:val="24"/>
+              </w:rPr>
+              <w:t xml:space="preserve"> </w:t>
+            </w:r>
+            <w:r>
+              <w:rPr>
+                <w:rFonts w:ascii="Times New Roman" w:hAnsi="Times New Roman" w:cs="Times New Roman"/>
+                <w:sz w:val="24"/>
+                <w:szCs w:val="24"/>
+                <w:lang w:val="en-US"/>
+              </w:rPr>
+              <w:t>PID</w:t>
+            </w:r>
+            <w:r>
+              <w:rPr>
+                <w:rFonts w:ascii="Times New Roman" w:hAnsi="Times New Roman" w:cs="Times New Roman"/>
+                <w:sz w:val="24"/>
+                <w:szCs w:val="24"/>
+              </w:rPr>
+              <w:t xml:space="preserve"> регулятор</w:t>
+            </w:r>
+          </w:p>
+        </w:tc>
+      </w:tr>
+      <w:tr>
+        <w:tc>
+          <w:tcPr>
+            <w:tcW w:w="2660" w:type="dxa"/>
+            <w:shd w:val="clear" w:color="auto" w:fill="F2DBDB" w:themeFill="accent2" w:themeFillTint="33"/>
+            <w:vAlign w:val="center"/>
+          </w:tcPr>
+          <w:p>
+            <w:pPr>
+              <w:tabs>
+                <w:tab w:val="left" w:pos="284"/>
+              </w:tabs>
+              <w:spacing w:line="20" w:lineRule="atLeast"/>
+              <w:rPr>
+                <w:rStyle w:val="ac"/>
+                <w:rFonts w:ascii="Times New Roman" w:hAnsi="Times New Roman" w:cs="Times New Roman"/>
+                <w:color w:val="222222"/>
+                <w:sz w:val="24"/>
+                <w:szCs w:val="24"/>
+                <w:shd w:val="clear" w:color="auto" w:fill="FFFFFF"/>
+              </w:rPr>
+            </w:pPr>
+            <w:r>
+              <w:rPr>
+                <w:rStyle w:val="ac"/>
+                <w:rFonts w:ascii="Times New Roman" w:hAnsi="Times New Roman" w:cs="Times New Roman"/>
+                <w:color w:val="222222"/>
+                <w:sz w:val="24"/>
+                <w:szCs w:val="24"/>
+                <w:shd w:val="clear" w:color="auto" w:fill="FFFFFF"/>
+              </w:rPr>
+              <w:t>?</w:t>
+            </w:r>
+            <w:proofErr w:type="spellStart"/>
+            <w:r>
+              <w:rPr>
+                <w:rStyle w:val="ac"/>
+                <w:rFonts w:ascii="Times New Roman" w:hAnsi="Times New Roman" w:cs="Times New Roman"/>
+                <w:color w:val="222222"/>
+                <w:sz w:val="24"/>
+                <w:szCs w:val="24"/>
+                <w:shd w:val="clear" w:color="auto" w:fill="FFFFFF"/>
+                <w:lang w:val="en-US"/>
+              </w:rPr>
+              <w:t>set</w:t>
+            </w:r>
+            <w:r>
+              <w:rPr>
+                <w:rStyle w:val="ac"/>
+                <w:rFonts w:ascii="Times New Roman" w:hAnsi="Times New Roman" w:cs="Times New Roman"/>
+                <w:color w:val="222222"/>
+                <w:sz w:val="24"/>
+                <w:szCs w:val="24"/>
+                <w:shd w:val="clear" w:color="auto" w:fill="FFFFFF"/>
+                <w:lang w:val="en-US"/>
+              </w:rPr>
+              <w:t>DoorAir</w:t>
+            </w:r>
+            <w:r>
+              <w:rPr>
+                <w:rStyle w:val="ac"/>
+                <w:rFonts w:ascii="Times New Roman" w:hAnsi="Times New Roman" w:cs="Times New Roman"/>
+                <w:color w:val="222222"/>
+                <w:sz w:val="24"/>
+                <w:szCs w:val="24"/>
+                <w:shd w:val="clear" w:color="auto" w:fill="FFFFFF"/>
+                <w:lang w:val="en-US"/>
+              </w:rPr>
+              <w:t>Mode</w:t>
+            </w:r>
+            <w:proofErr w:type="spellEnd"/>
+          </w:p>
+        </w:tc>
+        <w:tc>
+          <w:tcPr>
+            <w:tcW w:w="2835" w:type="dxa"/>
+            <w:tcBorders>
+              <w:right w:val="single" w:sz="4" w:space="0" w:color="auto"/>
+            </w:tcBorders>
+            <w:vAlign w:val="center"/>
+          </w:tcPr>
+          <w:p>
+            <w:pPr>
+              <w:tabs>
+                <w:tab w:val="left" w:pos="284"/>
+              </w:tabs>
+              <w:spacing w:line="20" w:lineRule="atLeast"/>
+              <w:rPr>
+                <w:rFonts w:ascii="Times New Roman" w:hAnsi="Times New Roman" w:cs="Times New Roman"/>
+                <w:sz w:val="24"/>
+                <w:szCs w:val="24"/>
+              </w:rPr>
+            </w:pPr>
+            <w:r>
+              <w:rPr>
+                <w:rFonts w:ascii="Times New Roman" w:hAnsi="Times New Roman" w:cs="Times New Roman"/>
+                <w:sz w:val="24"/>
+                <w:szCs w:val="24"/>
+              </w:rPr>
+              <w:t>У</w:t>
+            </w:r>
+            <w:r>
+              <w:rPr>
+                <w:rFonts w:ascii="Times New Roman" w:hAnsi="Times New Roman" w:cs="Times New Roman"/>
+                <w:sz w:val="24"/>
+                <w:szCs w:val="24"/>
+              </w:rPr>
+              <w:t>становка</w:t>
+            </w:r>
+            <w:r>
+              <w:rPr>
+                <w:rFonts w:ascii="Times New Roman" w:hAnsi="Times New Roman" w:cs="Times New Roman"/>
+                <w:sz w:val="24"/>
+                <w:szCs w:val="24"/>
+              </w:rPr>
+              <w:t xml:space="preserve"> </w:t>
+            </w:r>
+            <w:proofErr w:type="gramStart"/>
+            <w:r>
+              <w:rPr>
+                <w:rFonts w:ascii="Times New Roman" w:hAnsi="Times New Roman" w:cs="Times New Roman"/>
+                <w:sz w:val="24"/>
+                <w:szCs w:val="24"/>
+              </w:rPr>
+              <w:t>режима раб</w:t>
+            </w:r>
+            <w:r>
+              <w:rPr>
+                <w:rFonts w:ascii="Times New Roman" w:hAnsi="Times New Roman" w:cs="Times New Roman"/>
+                <w:sz w:val="24"/>
+                <w:szCs w:val="24"/>
+              </w:rPr>
+              <w:t>о</w:t>
+            </w:r>
+            <w:r>
+              <w:rPr>
+                <w:rFonts w:ascii="Times New Roman" w:hAnsi="Times New Roman" w:cs="Times New Roman"/>
+                <w:sz w:val="24"/>
+                <w:szCs w:val="24"/>
+              </w:rPr>
+              <w:t>ты привода</w:t>
+            </w:r>
+            <w:r>
+              <w:rPr>
+                <w:rFonts w:ascii="Times New Roman" w:hAnsi="Times New Roman" w:cs="Times New Roman"/>
+                <w:sz w:val="24"/>
+                <w:szCs w:val="24"/>
+              </w:rPr>
+              <w:t xml:space="preserve"> заслонки поддувала</w:t>
+            </w:r>
+            <w:proofErr w:type="gramEnd"/>
+            <w:r>
+              <w:rPr>
+                <w:rFonts w:ascii="Times New Roman" w:hAnsi="Times New Roman" w:cs="Times New Roman"/>
+                <w:sz w:val="24"/>
+                <w:szCs w:val="24"/>
+              </w:rPr>
+              <w:t>.</w:t>
+            </w:r>
+          </w:p>
+        </w:tc>
+        <w:tc>
+          <w:tcPr>
+            <w:tcW w:w="2463" w:type="dxa"/>
+            <w:tcBorders>
+              <w:left w:val="single" w:sz="4" w:space="0" w:color="auto"/>
+            </w:tcBorders>
+            <w:vAlign w:val="center"/>
+          </w:tcPr>
+          <w:p>
+            <w:pPr>
+              <w:tabs>
+                <w:tab w:val="left" w:pos="284"/>
+              </w:tabs>
+              <w:spacing w:line="20" w:lineRule="atLeast"/>
+              <w:rPr>
+                <w:rFonts w:ascii="Times New Roman" w:hAnsi="Times New Roman" w:cs="Times New Roman"/>
+                <w:sz w:val="24"/>
+                <w:szCs w:val="24"/>
+                <w:lang w:val="en-US"/>
+              </w:rPr>
+            </w:pPr>
+          </w:p>
+        </w:tc>
+        <w:tc>
+          <w:tcPr>
+            <w:tcW w:w="2747" w:type="dxa"/>
+            <w:vAlign w:val="center"/>
+          </w:tcPr>
+          <w:p>
+            <w:pPr>
+              <w:tabs>
+                <w:tab w:val="left" w:pos="284"/>
+              </w:tabs>
+              <w:spacing w:line="20" w:lineRule="atLeast"/>
+              <w:rPr>
+                <w:rFonts w:ascii="Times New Roman" w:hAnsi="Times New Roman" w:cs="Times New Roman"/>
+                <w:sz w:val="24"/>
+                <w:szCs w:val="24"/>
+                <w:lang w:val="en-US"/>
+              </w:rPr>
+            </w:pPr>
+            <w:r>
+              <w:rPr>
+                <w:rFonts w:ascii="Times New Roman" w:hAnsi="Times New Roman" w:cs="Times New Roman"/>
+                <w:sz w:val="24"/>
+                <w:szCs w:val="24"/>
+                <w:lang w:val="en-US"/>
+              </w:rPr>
+              <w:t>4</w:t>
+            </w:r>
+            <w:r>
+              <w:rPr>
+                <w:rFonts w:ascii="Times New Roman" w:hAnsi="Times New Roman" w:cs="Times New Roman"/>
+                <w:sz w:val="24"/>
+                <w:szCs w:val="24"/>
+                <w:lang w:val="en-US"/>
+              </w:rPr>
+              <w:t xml:space="preserve"> - open</w:t>
+            </w:r>
+            <w:r>
+              <w:rPr>
+                <w:rFonts w:ascii="Times New Roman" w:hAnsi="Times New Roman" w:cs="Times New Roman"/>
+                <w:sz w:val="24"/>
+                <w:szCs w:val="24"/>
+              </w:rPr>
+              <w:t>,</w:t>
+            </w:r>
+            <w:r>
+              <w:rPr>
+                <w:rFonts w:ascii="Times New Roman" w:hAnsi="Times New Roman" w:cs="Times New Roman"/>
+                <w:sz w:val="24"/>
+                <w:szCs w:val="24"/>
+              </w:rPr>
+              <w:t xml:space="preserve"> </w:t>
+            </w:r>
+            <w:r>
+              <w:rPr>
+                <w:rFonts w:ascii="Times New Roman" w:hAnsi="Times New Roman" w:cs="Times New Roman"/>
+                <w:sz w:val="24"/>
+                <w:szCs w:val="24"/>
+                <w:lang w:val="en-US"/>
+              </w:rPr>
+              <w:t>5</w:t>
+            </w:r>
+            <w:r>
+              <w:rPr>
+                <w:rFonts w:ascii="Times New Roman" w:hAnsi="Times New Roman" w:cs="Times New Roman"/>
+                <w:sz w:val="24"/>
+                <w:szCs w:val="24"/>
+                <w:lang w:val="en-US"/>
+              </w:rPr>
+              <w:t xml:space="preserve"> - close</w:t>
+            </w:r>
+            <w:r>
+              <w:rPr>
+                <w:rFonts w:ascii="Times New Roman" w:hAnsi="Times New Roman" w:cs="Times New Roman"/>
+                <w:sz w:val="24"/>
+                <w:szCs w:val="24"/>
+              </w:rPr>
+              <w:t>,</w:t>
+            </w:r>
+            <w:r>
+              <w:rPr>
+                <w:rFonts w:ascii="Times New Roman" w:hAnsi="Times New Roman" w:cs="Times New Roman"/>
+                <w:sz w:val="24"/>
+                <w:szCs w:val="24"/>
+              </w:rPr>
+              <w:t xml:space="preserve"> </w:t>
+            </w:r>
+          </w:p>
+          <w:p>
+            <w:pPr>
+              <w:tabs>
+                <w:tab w:val="left" w:pos="284"/>
+              </w:tabs>
+              <w:spacing w:line="20" w:lineRule="atLeast"/>
+              <w:rPr>
+                <w:rFonts w:ascii="Times New Roman" w:hAnsi="Times New Roman" w:cs="Times New Roman"/>
+                <w:sz w:val="24"/>
+                <w:szCs w:val="24"/>
+              </w:rPr>
+            </w:pPr>
+            <w:r>
+              <w:rPr>
+                <w:rFonts w:ascii="Times New Roman" w:hAnsi="Times New Roman" w:cs="Times New Roman"/>
+                <w:sz w:val="24"/>
+                <w:szCs w:val="24"/>
+                <w:lang w:val="en-US"/>
+              </w:rPr>
+              <w:t>3 - auto</w:t>
+            </w:r>
+          </w:p>
+        </w:tc>
+      </w:tr>
+      <w:tr>
+        <w:tc>
+          <w:tcPr>
+            <w:tcW w:w="2660" w:type="dxa"/>
+            <w:shd w:val="clear" w:color="auto" w:fill="auto"/>
+            <w:vAlign w:val="center"/>
+          </w:tcPr>
+          <w:p>
+            <w:pPr>
+              <w:tabs>
+                <w:tab w:val="left" w:pos="284"/>
+              </w:tabs>
+              <w:spacing w:line="20" w:lineRule="atLeast"/>
+              <w:rPr>
+                <w:rStyle w:val="ac"/>
+                <w:rFonts w:ascii="Times New Roman" w:hAnsi="Times New Roman" w:cs="Times New Roman"/>
+                <w:color w:val="222222"/>
+                <w:sz w:val="24"/>
+                <w:szCs w:val="24"/>
+                <w:shd w:val="clear" w:color="auto" w:fill="FFFFFF"/>
+                <w:lang w:val="en-US"/>
+              </w:rPr>
+            </w:pPr>
+            <w:bookmarkStart w:id="20" w:name="OLE_LINK46"/>
+            <w:bookmarkEnd w:id="18"/>
+            <w:r>
+              <w:rPr>
+                <w:rStyle w:val="ac"/>
+                <w:rFonts w:ascii="Times New Roman" w:hAnsi="Times New Roman" w:cs="Times New Roman"/>
+                <w:color w:val="222222"/>
+                <w:sz w:val="24"/>
+                <w:szCs w:val="24"/>
+                <w:shd w:val="clear" w:color="auto" w:fill="FFFFFF"/>
+              </w:rPr>
+              <w:t>?</w:t>
+            </w:r>
+            <w:proofErr w:type="spellStart"/>
+            <w:r>
+              <w:rPr>
+                <w:rStyle w:val="ac"/>
+                <w:rFonts w:ascii="Times New Roman" w:hAnsi="Times New Roman" w:cs="Times New Roman"/>
+                <w:color w:val="222222"/>
+                <w:sz w:val="24"/>
+                <w:szCs w:val="24"/>
+                <w:shd w:val="clear" w:color="auto" w:fill="FFFFFF"/>
+                <w:lang w:val="en-US"/>
+              </w:rPr>
+              <w:t>getSystemParam</w:t>
+            </w:r>
+            <w:r>
+              <w:rPr>
+                <w:rStyle w:val="ac"/>
+                <w:rFonts w:ascii="Times New Roman" w:hAnsi="Times New Roman" w:cs="Times New Roman"/>
+                <w:color w:val="222222"/>
+                <w:sz w:val="24"/>
+                <w:szCs w:val="24"/>
+                <w:lang w:val="en-US"/>
+              </w:rPr>
+              <w:t>e</w:t>
+            </w:r>
+            <w:r>
+              <w:rPr>
+                <w:rStyle w:val="ac"/>
+                <w:rFonts w:ascii="Times New Roman" w:hAnsi="Times New Roman" w:cs="Times New Roman"/>
+                <w:color w:val="222222"/>
+                <w:sz w:val="24"/>
+                <w:szCs w:val="24"/>
+                <w:shd w:val="clear" w:color="auto" w:fill="FFFFFF"/>
+                <w:lang w:val="en-US"/>
+              </w:rPr>
+              <w:t>t</w:t>
+            </w:r>
+            <w:r>
+              <w:rPr>
+                <w:rStyle w:val="ac"/>
+                <w:rFonts w:ascii="Times New Roman" w:hAnsi="Times New Roman" w:cs="Times New Roman"/>
+                <w:color w:val="222222"/>
+                <w:sz w:val="24"/>
+                <w:szCs w:val="24"/>
+                <w:shd w:val="clear" w:color="auto" w:fill="FFFFFF"/>
+                <w:lang w:val="en-US"/>
+              </w:rPr>
+              <w:t>e</w:t>
+            </w:r>
+            <w:r>
+              <w:rPr>
+                <w:rStyle w:val="ac"/>
+                <w:rFonts w:ascii="Times New Roman" w:hAnsi="Times New Roman" w:cs="Times New Roman"/>
+                <w:color w:val="222222"/>
+                <w:sz w:val="24"/>
+                <w:szCs w:val="24"/>
+                <w:shd w:val="clear" w:color="auto" w:fill="FFFFFF"/>
+                <w:lang w:val="en-US"/>
+              </w:rPr>
+              <w:t>rs</w:t>
+            </w:r>
+            <w:bookmarkEnd w:id="20"/>
+            <w:proofErr w:type="spellEnd"/>
+          </w:p>
+        </w:tc>
+        <w:tc>
+          <w:tcPr>
+            <w:tcW w:w="2835" w:type="dxa"/>
+            <w:tcBorders>
+              <w:right w:val="single" w:sz="4" w:space="0" w:color="auto"/>
+            </w:tcBorders>
+            <w:vAlign w:val="center"/>
+          </w:tcPr>
+          <w:p>
+            <w:pPr>
+              <w:tabs>
+                <w:tab w:val="left" w:pos="284"/>
+              </w:tabs>
+              <w:spacing w:line="20" w:lineRule="atLeast"/>
+              <w:rPr>
+                <w:rFonts w:ascii="Times New Roman" w:hAnsi="Times New Roman" w:cs="Times New Roman"/>
+                <w:sz w:val="24"/>
+                <w:szCs w:val="24"/>
+              </w:rPr>
+            </w:pPr>
+            <w:r>
+              <w:rPr>
+                <w:rFonts w:ascii="Times New Roman" w:hAnsi="Times New Roman" w:cs="Times New Roman"/>
+                <w:sz w:val="24"/>
+                <w:szCs w:val="24"/>
+              </w:rPr>
+              <w:t>Запрашиваем текущие параметры системы</w:t>
+            </w:r>
+          </w:p>
+        </w:tc>
+        <w:tc>
+          <w:tcPr>
+            <w:tcW w:w="2463" w:type="dxa"/>
+            <w:tcBorders>
+              <w:left w:val="single" w:sz="4" w:space="0" w:color="auto"/>
+            </w:tcBorders>
+            <w:vAlign w:val="center"/>
+          </w:tcPr>
+          <w:p>
+            <w:pPr>
+              <w:tabs>
+                <w:tab w:val="left" w:pos="284"/>
+              </w:tabs>
+              <w:spacing w:line="20" w:lineRule="atLeast"/>
+              <w:rPr>
+                <w:rFonts w:ascii="Times New Roman" w:hAnsi="Times New Roman" w:cs="Times New Roman"/>
+                <w:sz w:val="24"/>
+                <w:szCs w:val="24"/>
+              </w:rPr>
+            </w:pPr>
+            <w:bookmarkStart w:id="21" w:name="OLE_LINK38"/>
+            <w:bookmarkStart w:id="22" w:name="OLE_LINK39"/>
+            <w:r>
+              <w:rPr>
+                <w:rFonts w:ascii="Times New Roman" w:hAnsi="Times New Roman" w:cs="Times New Roman"/>
+                <w:sz w:val="24"/>
+                <w:szCs w:val="24"/>
+              </w:rPr>
+              <w:t>?</w:t>
+            </w:r>
+            <w:proofErr w:type="spellStart"/>
+            <w:r>
+              <w:rPr>
+                <w:rFonts w:ascii="Times New Roman" w:hAnsi="Times New Roman" w:cs="Times New Roman"/>
+                <w:sz w:val="24"/>
+                <w:szCs w:val="24"/>
+              </w:rPr>
+              <w:t>sendSystemParameters=XYZK</w:t>
+            </w:r>
+            <w:bookmarkEnd w:id="21"/>
+            <w:bookmarkEnd w:id="22"/>
+            <w:proofErr w:type="spellEnd"/>
+          </w:p>
+        </w:tc>
+        <w:tc>
+          <w:tcPr>
+            <w:tcW w:w="2747" w:type="dxa"/>
+            <w:vAlign w:val="center"/>
+          </w:tcPr>
+          <w:p>
+            <w:pPr>
+              <w:tabs>
+                <w:tab w:val="left" w:pos="284"/>
+              </w:tabs>
+              <w:spacing w:line="20" w:lineRule="atLeast"/>
+              <w:rPr>
+                <w:rFonts w:ascii="Times New Roman" w:hAnsi="Times New Roman" w:cs="Times New Roman"/>
+                <w:sz w:val="24"/>
+                <w:szCs w:val="24"/>
+              </w:rPr>
+            </w:pPr>
+            <w:r>
+              <w:rPr>
+                <w:rFonts w:ascii="Times New Roman" w:hAnsi="Times New Roman" w:cs="Times New Roman"/>
+                <w:sz w:val="24"/>
+                <w:szCs w:val="24"/>
+                <w:lang w:val="en-US"/>
+              </w:rPr>
+              <w:t>X</w:t>
+            </w:r>
+            <w:r>
+              <w:rPr>
+                <w:rFonts w:ascii="Times New Roman" w:hAnsi="Times New Roman" w:cs="Times New Roman"/>
+                <w:sz w:val="24"/>
+                <w:szCs w:val="24"/>
+              </w:rPr>
+              <w:t xml:space="preserve"> – </w:t>
+            </w:r>
+            <w:r>
+              <w:rPr>
+                <w:rFonts w:ascii="Times New Roman" w:hAnsi="Times New Roman" w:cs="Times New Roman"/>
+                <w:sz w:val="24"/>
+                <w:szCs w:val="24"/>
+              </w:rPr>
+              <w:t>работы насоса ко</w:t>
+            </w:r>
+            <w:r>
+              <w:rPr>
+                <w:rFonts w:ascii="Times New Roman" w:hAnsi="Times New Roman" w:cs="Times New Roman"/>
+                <w:sz w:val="24"/>
+                <w:szCs w:val="24"/>
+              </w:rPr>
+              <w:t>т</w:t>
+            </w:r>
+            <w:r>
+              <w:rPr>
+                <w:rFonts w:ascii="Times New Roman" w:hAnsi="Times New Roman" w:cs="Times New Roman"/>
+                <w:sz w:val="24"/>
+                <w:szCs w:val="24"/>
+              </w:rPr>
+              <w:t>ла;</w:t>
+            </w:r>
+          </w:p>
+          <w:p>
+            <w:pPr>
+              <w:tabs>
+                <w:tab w:val="left" w:pos="284"/>
+              </w:tabs>
+              <w:spacing w:line="20" w:lineRule="atLeast"/>
+              <w:rPr>
+                <w:rFonts w:ascii="Times New Roman" w:hAnsi="Times New Roman" w:cs="Times New Roman"/>
+                <w:sz w:val="24"/>
+                <w:szCs w:val="24"/>
+              </w:rPr>
+            </w:pPr>
+            <w:r>
+              <w:rPr>
+                <w:rFonts w:ascii="Times New Roman" w:hAnsi="Times New Roman" w:cs="Times New Roman"/>
+                <w:sz w:val="24"/>
+                <w:szCs w:val="24"/>
+                <w:lang w:val="en-US"/>
+              </w:rPr>
+              <w:t>Y</w:t>
+            </w:r>
+            <w:r>
+              <w:rPr>
+                <w:rFonts w:ascii="Times New Roman" w:hAnsi="Times New Roman" w:cs="Times New Roman"/>
+                <w:sz w:val="24"/>
+                <w:szCs w:val="24"/>
+              </w:rPr>
+              <w:t xml:space="preserve"> – режим работы нас</w:t>
+            </w:r>
+            <w:r>
+              <w:rPr>
+                <w:rFonts w:ascii="Times New Roman" w:hAnsi="Times New Roman" w:cs="Times New Roman"/>
+                <w:sz w:val="24"/>
+                <w:szCs w:val="24"/>
+              </w:rPr>
+              <w:t>о</w:t>
+            </w:r>
+            <w:r>
+              <w:rPr>
+                <w:rFonts w:ascii="Times New Roman" w:hAnsi="Times New Roman" w:cs="Times New Roman"/>
+                <w:sz w:val="24"/>
+                <w:szCs w:val="24"/>
+              </w:rPr>
+              <w:t>са системы;</w:t>
+            </w:r>
+          </w:p>
+          <w:p>
+            <w:pPr>
+              <w:tabs>
+                <w:tab w:val="left" w:pos="284"/>
+              </w:tabs>
+              <w:spacing w:line="20" w:lineRule="atLeast"/>
+              <w:rPr>
+                <w:rFonts w:ascii="Times New Roman" w:hAnsi="Times New Roman" w:cs="Times New Roman"/>
+                <w:sz w:val="24"/>
+                <w:szCs w:val="24"/>
+              </w:rPr>
+            </w:pPr>
+            <w:r>
+              <w:rPr>
+                <w:rFonts w:ascii="Times New Roman" w:hAnsi="Times New Roman" w:cs="Times New Roman"/>
+                <w:sz w:val="24"/>
+                <w:szCs w:val="24"/>
+              </w:rPr>
+              <w:t>Z – алгоритм регулир</w:t>
+            </w:r>
+            <w:r>
+              <w:rPr>
+                <w:rFonts w:ascii="Times New Roman" w:hAnsi="Times New Roman" w:cs="Times New Roman"/>
+                <w:sz w:val="24"/>
+                <w:szCs w:val="24"/>
+              </w:rPr>
+              <w:t>о</w:t>
+            </w:r>
+            <w:r>
+              <w:rPr>
+                <w:rFonts w:ascii="Times New Roman" w:hAnsi="Times New Roman" w:cs="Times New Roman"/>
+                <w:sz w:val="24"/>
+                <w:szCs w:val="24"/>
+              </w:rPr>
+              <w:t>вания температуры си</w:t>
+            </w:r>
+            <w:r>
+              <w:rPr>
+                <w:rFonts w:ascii="Times New Roman" w:hAnsi="Times New Roman" w:cs="Times New Roman"/>
+                <w:sz w:val="24"/>
+                <w:szCs w:val="24"/>
+              </w:rPr>
+              <w:t>с</w:t>
+            </w:r>
+            <w:r>
+              <w:rPr>
+                <w:rFonts w:ascii="Times New Roman" w:hAnsi="Times New Roman" w:cs="Times New Roman"/>
+                <w:sz w:val="24"/>
+                <w:szCs w:val="24"/>
+              </w:rPr>
+              <w:t>темы;</w:t>
+            </w:r>
+          </w:p>
+          <w:p>
+            <w:pPr>
+              <w:tabs>
+                <w:tab w:val="left" w:pos="284"/>
+              </w:tabs>
+              <w:spacing w:line="20" w:lineRule="atLeast"/>
+              <w:rPr>
+                <w:rFonts w:ascii="Times New Roman" w:hAnsi="Times New Roman" w:cs="Times New Roman"/>
+                <w:sz w:val="24"/>
+                <w:szCs w:val="24"/>
+              </w:rPr>
+            </w:pPr>
+            <w:r>
+              <w:rPr>
+                <w:rFonts w:ascii="Times New Roman" w:hAnsi="Times New Roman" w:cs="Times New Roman"/>
+                <w:sz w:val="24"/>
+                <w:szCs w:val="24"/>
+                <w:lang w:val="en-US"/>
+              </w:rPr>
+              <w:t>K</w:t>
+            </w:r>
+            <w:r>
+              <w:rPr>
+                <w:rFonts w:ascii="Times New Roman" w:hAnsi="Times New Roman" w:cs="Times New Roman"/>
+                <w:sz w:val="24"/>
+                <w:szCs w:val="24"/>
+              </w:rPr>
+              <w:t xml:space="preserve"> – </w:t>
+            </w:r>
+            <w:r>
+              <w:rPr>
+                <w:rFonts w:ascii="Times New Roman" w:hAnsi="Times New Roman" w:cs="Times New Roman"/>
+                <w:sz w:val="24"/>
+                <w:szCs w:val="24"/>
+              </w:rPr>
+              <w:t>режим работы пр</w:t>
+            </w:r>
+            <w:r>
+              <w:rPr>
+                <w:rFonts w:ascii="Times New Roman" w:hAnsi="Times New Roman" w:cs="Times New Roman"/>
+                <w:sz w:val="24"/>
+                <w:szCs w:val="24"/>
+              </w:rPr>
+              <w:t>и</w:t>
+            </w:r>
+            <w:r>
+              <w:rPr>
+                <w:rFonts w:ascii="Times New Roman" w:hAnsi="Times New Roman" w:cs="Times New Roman"/>
+                <w:sz w:val="24"/>
+                <w:szCs w:val="24"/>
+              </w:rPr>
+              <w:t>вода заслонки поддув</w:t>
+            </w:r>
+            <w:r>
+              <w:rPr>
+                <w:rFonts w:ascii="Times New Roman" w:hAnsi="Times New Roman" w:cs="Times New Roman"/>
+                <w:sz w:val="24"/>
+                <w:szCs w:val="24"/>
+              </w:rPr>
+              <w:t>а</w:t>
+            </w:r>
+            <w:r>
+              <w:rPr>
+                <w:rFonts w:ascii="Times New Roman" w:hAnsi="Times New Roman" w:cs="Times New Roman"/>
+                <w:sz w:val="24"/>
+                <w:szCs w:val="24"/>
+              </w:rPr>
+              <w:t>ла</w:t>
+            </w:r>
+          </w:p>
+        </w:tc>
+      </w:tr>
+      <w:tr>
+        <w:tc>
+          <w:tcPr>
+            <w:tcW w:w="2660" w:type="dxa"/>
+            <w:vAlign w:val="center"/>
+          </w:tcPr>
+          <w:p>
+            <w:pPr>
+              <w:tabs>
+                <w:tab w:val="left" w:pos="284"/>
+              </w:tabs>
+              <w:spacing w:line="20" w:lineRule="atLeast"/>
+              <w:rPr>
+                <w:rStyle w:val="ac"/>
+                <w:rFonts w:ascii="Times New Roman" w:hAnsi="Times New Roman" w:cs="Times New Roman"/>
+                <w:color w:val="222222"/>
+                <w:sz w:val="24"/>
+                <w:szCs w:val="24"/>
+                <w:shd w:val="clear" w:color="auto" w:fill="FFFFFF"/>
+              </w:rPr>
+            </w:pPr>
+          </w:p>
+        </w:tc>
+        <w:tc>
+          <w:tcPr>
+            <w:tcW w:w="2835" w:type="dxa"/>
+            <w:tcBorders>
+              <w:right w:val="single" w:sz="4" w:space="0" w:color="auto"/>
+            </w:tcBorders>
+            <w:vAlign w:val="center"/>
+          </w:tcPr>
+          <w:p>
+            <w:pPr>
+              <w:tabs>
+                <w:tab w:val="left" w:pos="284"/>
+              </w:tabs>
+              <w:spacing w:line="20" w:lineRule="atLeast"/>
+              <w:rPr>
+                <w:rFonts w:ascii="Times New Roman" w:hAnsi="Times New Roman" w:cs="Times New Roman"/>
+                <w:sz w:val="24"/>
+                <w:szCs w:val="24"/>
+              </w:rPr>
+            </w:pPr>
+          </w:p>
+        </w:tc>
+        <w:tc>
+          <w:tcPr>
+            <w:tcW w:w="2463" w:type="dxa"/>
+            <w:tcBorders>
+              <w:left w:val="single" w:sz="4" w:space="0" w:color="auto"/>
+            </w:tcBorders>
+            <w:vAlign w:val="center"/>
+          </w:tcPr>
+          <w:p>
+            <w:pPr>
+              <w:tabs>
+                <w:tab w:val="left" w:pos="284"/>
+              </w:tabs>
+              <w:spacing w:line="20" w:lineRule="atLeast"/>
+              <w:rPr>
+                <w:rFonts w:ascii="Times New Roman" w:hAnsi="Times New Roman" w:cs="Times New Roman"/>
+                <w:sz w:val="24"/>
+                <w:szCs w:val="24"/>
+              </w:rPr>
+            </w:pPr>
+          </w:p>
+        </w:tc>
+        <w:tc>
+          <w:tcPr>
+            <w:tcW w:w="2747" w:type="dxa"/>
+            <w:vAlign w:val="center"/>
+          </w:tcPr>
+          <w:p>
+            <w:pPr>
+              <w:tabs>
+                <w:tab w:val="left" w:pos="284"/>
+              </w:tabs>
+              <w:spacing w:line="20" w:lineRule="atLeast"/>
+              <w:rPr>
+                <w:rFonts w:ascii="Times New Roman" w:hAnsi="Times New Roman" w:cs="Times New Roman"/>
+                <w:sz w:val="24"/>
+                <w:szCs w:val="24"/>
+              </w:rPr>
+            </w:pPr>
+          </w:p>
+        </w:tc>
+      </w:tr>
+      <w:tr>
+        <w:tc>
+          <w:tcPr>
+            <w:tcW w:w="2660" w:type="dxa"/>
+            <w:vAlign w:val="center"/>
+          </w:tcPr>
+          <w:p>
+            <w:pPr>
+              <w:tabs>
+                <w:tab w:val="left" w:pos="284"/>
+              </w:tabs>
+              <w:spacing w:line="20" w:lineRule="atLeast"/>
+              <w:rPr>
+                <w:rStyle w:val="ac"/>
+                <w:rFonts w:ascii="Times New Roman" w:hAnsi="Times New Roman" w:cs="Times New Roman"/>
+                <w:color w:val="222222"/>
+                <w:sz w:val="24"/>
+                <w:szCs w:val="24"/>
+                <w:shd w:val="clear" w:color="auto" w:fill="FFFFFF"/>
+              </w:rPr>
+            </w:pPr>
+          </w:p>
+        </w:tc>
+        <w:tc>
+          <w:tcPr>
+            <w:tcW w:w="2835" w:type="dxa"/>
+            <w:tcBorders>
+              <w:right w:val="single" w:sz="4" w:space="0" w:color="auto"/>
+            </w:tcBorders>
+            <w:vAlign w:val="center"/>
+          </w:tcPr>
+          <w:p>
+            <w:pPr>
+              <w:tabs>
+                <w:tab w:val="left" w:pos="284"/>
+              </w:tabs>
+              <w:spacing w:line="20" w:lineRule="atLeast"/>
+              <w:rPr>
+                <w:rFonts w:ascii="Times New Roman" w:hAnsi="Times New Roman" w:cs="Times New Roman"/>
+                <w:sz w:val="24"/>
+                <w:szCs w:val="24"/>
               </w:rPr>
             </w:pPr>
           </w:p>
@@ -5995,9 +7592,9 @@
         </w:rPr>
         <w:tab/>
       </w:r>
-      <w:bookmarkStart w:id="14" w:name="OLE_LINK6"/>
-      <w:bookmarkStart w:id="15" w:name="OLE_LINK7"/>
-      <w:bookmarkStart w:id="16" w:name="OLE_LINK8"/>
+      <w:bookmarkStart w:id="23" w:name="OLE_LINK6"/>
+      <w:bookmarkStart w:id="24" w:name="OLE_LINK7"/>
+      <w:bookmarkStart w:id="25" w:name="OLE_LINK8"/>
       <w:r>
         <w:rPr>
           <w:rFonts w:ascii="Times New Roman" w:hAnsi="Times New Roman" w:cs="Times New Roman"/>
@@ -6005,9 +7602,9 @@
         </w:rPr>
         <w:t>0x23</w:t>
       </w:r>
-      <w:bookmarkEnd w:id="14"/>
-      <w:bookmarkEnd w:id="15"/>
-      <w:bookmarkEnd w:id="16"/>
+      <w:bookmarkEnd w:id="23"/>
+      <w:bookmarkEnd w:id="24"/>
+      <w:bookmarkEnd w:id="25"/>
       <w:r>
         <w:rPr>
           <w:rFonts w:ascii="Times New Roman" w:hAnsi="Times New Roman" w:cs="Times New Roman"/>
@@ -6029,9 +7626,9 @@
         </w:rPr>
         <w:t>)</w:t>
       </w:r>
-      <w:bookmarkStart w:id="17" w:name="OLE_LINK3"/>
-      <w:bookmarkStart w:id="18" w:name="OLE_LINK4"/>
-      <w:bookmarkStart w:id="19" w:name="OLE_LINK5"/>
+      <w:bookmarkStart w:id="26" w:name="OLE_LINK3"/>
+      <w:bookmarkStart w:id="27" w:name="OLE_LINK4"/>
+      <w:bookmarkStart w:id="28" w:name="OLE_LINK5"/>
       <w:r>
         <w:rPr>
           <w:rFonts w:ascii="Times New Roman" w:hAnsi="Times New Roman" w:cs="Times New Roman"/>
@@ -6053,9 +7650,9 @@
         </w:rPr>
         <w:t xml:space="preserve"> </w:t>
       </w:r>
-      <w:bookmarkEnd w:id="17"/>
-      <w:bookmarkEnd w:id="18"/>
-      <w:bookmarkEnd w:id="19"/>
+      <w:bookmarkEnd w:id="26"/>
+      <w:bookmarkEnd w:id="27"/>
+      <w:bookmarkEnd w:id="28"/>
       <w:r>
         <w:rPr>
           <w:rFonts w:ascii="Times New Roman" w:hAnsi="Times New Roman" w:cs="Times New Roman"/>
@@ -6152,9 +7749,9 @@
         </w:rPr>
         <w:tab/>
       </w:r>
-      <w:bookmarkStart w:id="20" w:name="OLE_LINK9"/>
-      <w:bookmarkStart w:id="21" w:name="OLE_LINK10"/>
-      <w:bookmarkStart w:id="22" w:name="OLE_LINK11"/>
+      <w:bookmarkStart w:id="29" w:name="OLE_LINK9"/>
+      <w:bookmarkStart w:id="30" w:name="OLE_LINK10"/>
+      <w:bookmarkStart w:id="31" w:name="OLE_LINK11"/>
       <w:r>
         <w:rPr>
           <w:rFonts w:ascii="Times New Roman" w:hAnsi="Times New Roman" w:cs="Times New Roman"/>
@@ -6162,9 +7759,9 @@
         </w:rPr>
         <w:t>0x54</w:t>
       </w:r>
-      <w:bookmarkEnd w:id="20"/>
-      <w:bookmarkEnd w:id="21"/>
-      <w:bookmarkEnd w:id="22"/>
+      <w:bookmarkEnd w:id="29"/>
+      <w:bookmarkEnd w:id="30"/>
+      <w:bookmarkEnd w:id="31"/>
       <w:r>
         <w:rPr>
           <w:rFonts w:ascii="Times New Roman" w:hAnsi="Times New Roman" w:cs="Times New Roman"/>
@@ -7183,7 +8780,7 @@
         </w:rPr>
         <w:tab/>
       </w:r>
-      <w:bookmarkStart w:id="23" w:name="OLE_LINK33"/>
+      <w:bookmarkStart w:id="32" w:name="OLE_LINK33"/>
       <w:r>
         <w:rPr>
           <w:rFonts w:ascii="Times New Roman" w:hAnsi="Times New Roman" w:cs="Times New Roman"/>
@@ -7254,7 +8851,7 @@
         </w:rPr>
         <w:tab/>
       </w:r>
-      <w:bookmarkEnd w:id="23"/>
+      <w:bookmarkEnd w:id="32"/>
     </w:p>
     <w:p>
       <w:pPr>
@@ -8039,12 +9636,12 @@
           <w:sz w:val="24"/>
         </w:rPr>
       </w:pPr>
-      <w:bookmarkStart w:id="24" w:name="OLE_LINK1"/>
-      <w:bookmarkStart w:id="25" w:name="OLE_LINK2"/>
-      <w:bookmarkStart w:id="26" w:name="OLE_LINK32"/>
-      <w:bookmarkStart w:id="27" w:name="OLE_LINK18"/>
-      <w:bookmarkStart w:id="28" w:name="OLE_LINK19"/>
-      <w:bookmarkStart w:id="29" w:name="OLE_LINK20"/>
+      <w:bookmarkStart w:id="33" w:name="OLE_LINK1"/>
+      <w:bookmarkStart w:id="34" w:name="OLE_LINK2"/>
+      <w:bookmarkStart w:id="35" w:name="OLE_LINK32"/>
+      <w:bookmarkStart w:id="36" w:name="OLE_LINK18"/>
+      <w:bookmarkStart w:id="37" w:name="OLE_LINK19"/>
+      <w:bookmarkStart w:id="38" w:name="OLE_LINK20"/>
       <w:r>
         <w:rPr>
           <w:rFonts w:ascii="Times New Roman" w:hAnsi="Times New Roman" w:cs="Times New Roman"/>
@@ -8432,9 +10029,9 @@
         <w:t>C»</w:t>
       </w:r>
     </w:p>
-    <w:bookmarkEnd w:id="24"/>
-    <w:bookmarkEnd w:id="25"/>
-    <w:bookmarkEnd w:id="26"/>
+    <w:bookmarkEnd w:id="33"/>
+    <w:bookmarkEnd w:id="34"/>
+    <w:bookmarkEnd w:id="35"/>
     <w:p>
       <w:pPr>
         <w:tabs>
@@ -8759,11 +10356,11 @@
           <w:sz w:val="24"/>
         </w:rPr>
       </w:pPr>
-      <w:bookmarkStart w:id="30" w:name="OLE_LINK25"/>
-      <w:bookmarkStart w:id="31" w:name="OLE_LINK26"/>
-      <w:bookmarkEnd w:id="27"/>
-      <w:bookmarkEnd w:id="28"/>
-      <w:bookmarkEnd w:id="29"/>
+      <w:bookmarkStart w:id="39" w:name="OLE_LINK25"/>
+      <w:bookmarkStart w:id="40" w:name="OLE_LINK26"/>
+      <w:bookmarkEnd w:id="36"/>
+      <w:bookmarkEnd w:id="37"/>
+      <w:bookmarkEnd w:id="38"/>
     </w:p>
     <w:p>
       <w:pPr>
@@ -9297,8 +10894,8 @@
         </w:rPr>
       </w:pPr>
     </w:p>
-    <w:bookmarkEnd w:id="30"/>
-    <w:bookmarkEnd w:id="31"/>
+    <w:bookmarkEnd w:id="39"/>
+    <w:bookmarkEnd w:id="40"/>
     <w:p>
       <w:pPr>
         <w:pStyle w:val="a3"/>
@@ -9725,10 +11322,10 @@
           <w:sz w:val="24"/>
         </w:rPr>
       </w:pPr>
-      <w:bookmarkStart w:id="32" w:name="OLE_LINK21"/>
-      <w:bookmarkStart w:id="33" w:name="OLE_LINK22"/>
-      <w:bookmarkStart w:id="34" w:name="OLE_LINK23"/>
-      <w:bookmarkStart w:id="35" w:name="OLE_LINK24"/>
+      <w:bookmarkStart w:id="41" w:name="OLE_LINK21"/>
+      <w:bookmarkStart w:id="42" w:name="OLE_LINK22"/>
+      <w:bookmarkStart w:id="43" w:name="OLE_LINK23"/>
+      <w:bookmarkStart w:id="44" w:name="OLE_LINK24"/>
       <w:r>
         <w:rPr>
           <w:rFonts w:ascii="Times New Roman" w:hAnsi="Times New Roman" w:cs="Times New Roman"/>
@@ -10006,8 +11603,8 @@
         <w:t xml:space="preserve"> – датчик внутри дома</w:t>
       </w:r>
     </w:p>
-    <w:bookmarkEnd w:id="32"/>
-    <w:bookmarkEnd w:id="33"/>
+    <w:bookmarkEnd w:id="41"/>
+    <w:bookmarkEnd w:id="42"/>
     <w:p>
       <w:pPr>
         <w:tabs>
@@ -10042,8 +11639,8 @@
         <w:t xml:space="preserve"> – датчик на улице</w:t>
       </w:r>
     </w:p>
-    <w:bookmarkEnd w:id="34"/>
-    <w:bookmarkEnd w:id="35"/>
+    <w:bookmarkEnd w:id="43"/>
+    <w:bookmarkEnd w:id="44"/>
     <w:p>
       <w:pPr>
         <w:tabs>
@@ -10267,9 +11864,9 @@
         </w:rPr>
         <w:t xml:space="preserve"> в функции</w:t>
       </w:r>
-      <w:bookmarkStart w:id="36" w:name="OLE_LINK27"/>
-      <w:bookmarkStart w:id="37" w:name="OLE_LINK28"/>
-      <w:bookmarkStart w:id="38" w:name="OLE_LINK29"/>
+      <w:bookmarkStart w:id="45" w:name="OLE_LINK27"/>
+      <w:bookmarkStart w:id="46" w:name="OLE_LINK28"/>
+      <w:bookmarkStart w:id="47" w:name="OLE_LINK29"/>
       <w:r>
         <w:rPr>
           <w:rFonts w:ascii="Times New Roman" w:hAnsi="Times New Roman" w:cs="Times New Roman"/>
@@ -10529,9 +12126,9 @@
         </w:rPr>
         <w:t>;</w:t>
       </w:r>
-      <w:bookmarkEnd w:id="36"/>
-      <w:bookmarkEnd w:id="37"/>
-      <w:bookmarkEnd w:id="38"/>
+      <w:bookmarkEnd w:id="45"/>
+      <w:bookmarkEnd w:id="46"/>
+      <w:bookmarkEnd w:id="47"/>
     </w:p>
     <w:p>
       <w:pPr>

</xml_diff>

<commit_message>
feat: Add automatic NTP time synchronization
</commit_message>
<xml_diff>
--- a/Echange protocol.docx
+++ b/Echange protocol.docx
@@ -5523,9 +5523,9 @@
                 <w:shd w:val="clear" w:color="auto" w:fill="FFFFFF"/>
               </w:rPr>
             </w:pPr>
-            <w:bookmarkStart w:id="16" w:name="OLE_LINK45"/>
-            <w:bookmarkStart w:id="17" w:name="OLE_LINK42"/>
-            <w:bookmarkStart w:id="18" w:name="OLE_LINK43"/>
+            <w:bookmarkStart w:id="16" w:name="OLE_LINK42"/>
+            <w:bookmarkStart w:id="17" w:name="OLE_LINK43"/>
+            <w:bookmarkStart w:id="18" w:name="OLE_LINK45"/>
             <w:r>
               <w:rPr>
                 <w:rStyle w:val="ac"/>
@@ -5552,8 +5552,8 @@
               </w:rPr>
               <w:t>setBoilerPumpMode</w:t>
             </w:r>
+            <w:bookmarkEnd w:id="16"/>
             <w:bookmarkEnd w:id="17"/>
-            <w:bookmarkEnd w:id="18"/>
             <w:proofErr w:type="spellEnd"/>
             <w:r>
               <w:rPr>
@@ -5688,21 +5688,7 @@
                 <w:rFonts w:ascii="Times New Roman" w:hAnsi="Times New Roman" w:cs="Times New Roman"/>
                 <w:szCs w:val="24"/>
               </w:rPr>
-              <w:t xml:space="preserve"> отправит информ</w:t>
-            </w:r>
-            <w:r>
-              <w:rPr>
-                <w:rFonts w:ascii="Times New Roman" w:hAnsi="Times New Roman" w:cs="Times New Roman"/>
-                <w:szCs w:val="24"/>
-              </w:rPr>
-              <w:t>а</w:t>
-            </w:r>
-            <w:r>
-              <w:rPr>
-                <w:rFonts w:ascii="Times New Roman" w:hAnsi="Times New Roman" w:cs="Times New Roman"/>
-                <w:szCs w:val="24"/>
-              </w:rPr>
-              <w:t xml:space="preserve">цию о новых значениях </w:t>
+              <w:t xml:space="preserve"> отправит информацию о новых значениях </w:t>
             </w:r>
             <w:proofErr w:type="spellStart"/>
             <w:r>
@@ -6475,6 +6461,8 @@
                 <w:shd w:val="clear" w:color="auto" w:fill="FFFFFF"/>
               </w:rPr>
             </w:pPr>
+            <w:bookmarkStart w:id="20" w:name="OLE_LINK49"/>
+            <w:bookmarkStart w:id="21" w:name="OLE_LINK50"/>
             <w:r>
               <w:rPr>
                 <w:rStyle w:val="ac"/>
@@ -6523,6 +6511,8 @@
               </w:rPr>
               <w:t>Mode</w:t>
             </w:r>
+            <w:bookmarkEnd w:id="20"/>
+            <w:bookmarkEnd w:id="21"/>
             <w:proofErr w:type="spellEnd"/>
           </w:p>
         </w:tc>
@@ -6770,8 +6760,8 @@
                 <w:lang w:val="en-US"/>
               </w:rPr>
             </w:pPr>
-            <w:bookmarkStart w:id="20" w:name="OLE_LINK46"/>
-            <w:bookmarkEnd w:id="16"/>
+            <w:bookmarkStart w:id="22" w:name="OLE_LINK46"/>
+            <w:bookmarkEnd w:id="18"/>
             <w:r>
               <w:rPr>
                 <w:rStyle w:val="ac"/>
@@ -6843,7 +6833,7 @@
               </w:rPr>
               <w:t>rs</w:t>
             </w:r>
-            <w:bookmarkEnd w:id="20"/>
+            <w:bookmarkEnd w:id="22"/>
             <w:proofErr w:type="spellEnd"/>
           </w:p>
         </w:tc>
@@ -6897,8 +6887,8 @@
                 <w:szCs w:val="24"/>
               </w:rPr>
             </w:pPr>
-            <w:bookmarkStart w:id="21" w:name="OLE_LINK38"/>
-            <w:bookmarkStart w:id="22" w:name="OLE_LINK39"/>
+            <w:bookmarkStart w:id="23" w:name="OLE_LINK38"/>
+            <w:bookmarkStart w:id="24" w:name="OLE_LINK39"/>
             <w:r>
               <w:rPr>
                 <w:rFonts w:ascii="Times New Roman" w:hAnsi="Times New Roman" w:cs="Times New Roman"/>
@@ -6916,8 +6906,8 @@
               </w:rPr>
               <w:t>sendSystemParameters=XYZK</w:t>
             </w:r>
-            <w:bookmarkEnd w:id="21"/>
-            <w:bookmarkEnd w:id="22"/>
+            <w:bookmarkEnd w:id="23"/>
+            <w:bookmarkEnd w:id="24"/>
             <w:proofErr w:type="spellEnd"/>
           </w:p>
         </w:tc>
@@ -6938,8 +6928,8 @@
                 <w:szCs w:val="24"/>
               </w:rPr>
             </w:pPr>
-            <w:bookmarkStart w:id="23" w:name="OLE_LINK47"/>
-            <w:bookmarkStart w:id="24" w:name="OLE_LINK48"/>
+            <w:bookmarkStart w:id="25" w:name="OLE_LINK47"/>
+            <w:bookmarkStart w:id="26" w:name="OLE_LINK48"/>
             <w:r>
               <w:rPr>
                 <w:rFonts w:ascii="Times New Roman" w:hAnsi="Times New Roman" w:cs="Times New Roman"/>
@@ -7150,8 +7140,8 @@
               </w:rPr>
               <w:t>ла</w:t>
             </w:r>
-            <w:bookmarkEnd w:id="23"/>
-            <w:bookmarkEnd w:id="24"/>
+            <w:bookmarkEnd w:id="25"/>
+            <w:bookmarkEnd w:id="26"/>
           </w:p>
         </w:tc>
       </w:tr>
@@ -7174,8 +7164,132 @@
                 <w:sz w:val="24"/>
                 <w:szCs w:val="24"/>
                 <w:shd w:val="clear" w:color="auto" w:fill="FFFFFF"/>
-              </w:rPr>
-            </w:pPr>
+                <w:lang w:val="en-US"/>
+              </w:rPr>
+            </w:pPr>
+            <w:r>
+              <w:rPr>
+                <w:rStyle w:val="ac"/>
+                <w:rFonts w:ascii="Times New Roman" w:hAnsi="Times New Roman" w:cs="Times New Roman"/>
+                <w:color w:val="222222"/>
+                <w:sz w:val="24"/>
+                <w:szCs w:val="24"/>
+                <w:shd w:val="clear" w:color="auto" w:fill="FFFFFF"/>
+              </w:rPr>
+              <w:t>?</w:t>
+            </w:r>
+            <w:bookmarkStart w:id="27" w:name="OLE_LINK51"/>
+            <w:bookmarkStart w:id="28" w:name="OLE_LINK52"/>
+            <w:proofErr w:type="spellStart"/>
+            <w:r>
+              <w:rPr>
+                <w:rStyle w:val="ac"/>
+                <w:rFonts w:ascii="Times New Roman" w:hAnsi="Times New Roman" w:cs="Times New Roman"/>
+                <w:color w:val="222222"/>
+                <w:sz w:val="24"/>
+                <w:szCs w:val="24"/>
+                <w:shd w:val="clear" w:color="auto" w:fill="FFFFFF"/>
+                <w:lang w:val="en-US"/>
+              </w:rPr>
+              <w:t>setTime</w:t>
+            </w:r>
+            <w:proofErr w:type="spellEnd"/>
+            <w:r>
+              <w:rPr>
+                <w:rStyle w:val="ac"/>
+                <w:rFonts w:ascii="Times New Roman" w:hAnsi="Times New Roman" w:cs="Times New Roman"/>
+                <w:color w:val="222222"/>
+                <w:sz w:val="24"/>
+                <w:szCs w:val="24"/>
+                <w:shd w:val="clear" w:color="auto" w:fill="FFFFFF"/>
+              </w:rPr>
+              <w:t xml:space="preserve"> </w:t>
+            </w:r>
+            <w:bookmarkEnd w:id="27"/>
+            <w:bookmarkEnd w:id="28"/>
+            <w:r>
+              <w:rPr>
+                <w:rStyle w:val="ac"/>
+                <w:rFonts w:ascii="Times New Roman" w:hAnsi="Times New Roman" w:cs="Times New Roman"/>
+                <w:color w:val="222222"/>
+                <w:sz w:val="24"/>
+                <w:szCs w:val="24"/>
+                <w:shd w:val="clear" w:color="auto" w:fill="FFFFFF"/>
+              </w:rPr>
+              <w:t>=</w:t>
+            </w:r>
+            <w:r>
+              <w:rPr>
+                <w:rStyle w:val="ac"/>
+                <w:rFonts w:ascii="Times New Roman" w:hAnsi="Times New Roman" w:cs="Times New Roman"/>
+                <w:color w:val="222222"/>
+                <w:sz w:val="24"/>
+                <w:szCs w:val="24"/>
+                <w:shd w:val="clear" w:color="auto" w:fill="FFFFFF"/>
+              </w:rPr>
+              <w:t xml:space="preserve"> </w:t>
+            </w:r>
+            <w:r>
+              <w:rPr>
+                <w:rStyle w:val="ac"/>
+                <w:rFonts w:ascii="Times New Roman" w:hAnsi="Times New Roman" w:cs="Times New Roman"/>
+                <w:color w:val="222222"/>
+                <w:sz w:val="24"/>
+                <w:szCs w:val="24"/>
+                <w:shd w:val="clear" w:color="auto" w:fill="FFFFFF"/>
+                <w:lang w:val="en-US"/>
+              </w:rPr>
+              <w:t>‘</w:t>
+            </w:r>
+            <w:proofErr w:type="spellStart"/>
+            <w:r>
+              <w:rPr>
+                <w:rStyle w:val="ac"/>
+                <w:rFonts w:ascii="Times New Roman" w:hAnsi="Times New Roman" w:cs="Times New Roman"/>
+                <w:color w:val="222222"/>
+                <w:sz w:val="24"/>
+                <w:szCs w:val="24"/>
+                <w:shd w:val="clear" w:color="auto" w:fill="FFFFFF"/>
+              </w:rPr>
+              <w:t>чч.мм</w:t>
+            </w:r>
+            <w:proofErr w:type="gramStart"/>
+            <w:r>
+              <w:rPr>
+                <w:rStyle w:val="ac"/>
+                <w:rFonts w:ascii="Times New Roman" w:hAnsi="Times New Roman" w:cs="Times New Roman"/>
+                <w:color w:val="222222"/>
+                <w:sz w:val="24"/>
+                <w:szCs w:val="24"/>
+                <w:shd w:val="clear" w:color="auto" w:fill="FFFFFF"/>
+              </w:rPr>
+              <w:t>.с</w:t>
+            </w:r>
+            <w:proofErr w:type="gramEnd"/>
+            <w:r>
+              <w:rPr>
+                <w:rStyle w:val="ac"/>
+                <w:rFonts w:ascii="Times New Roman" w:hAnsi="Times New Roman" w:cs="Times New Roman"/>
+                <w:color w:val="222222"/>
+                <w:sz w:val="24"/>
+                <w:szCs w:val="24"/>
+                <w:shd w:val="clear" w:color="auto" w:fill="FFFFFF"/>
+              </w:rPr>
+              <w:t>с</w:t>
+            </w:r>
+            <w:proofErr w:type="spellEnd"/>
+            <w:r>
+              <w:rPr>
+                <w:rStyle w:val="ac"/>
+                <w:rFonts w:ascii="Times New Roman" w:hAnsi="Times New Roman" w:cs="Times New Roman"/>
+                <w:color w:val="222222"/>
+                <w:sz w:val="24"/>
+                <w:szCs w:val="24"/>
+                <w:shd w:val="clear" w:color="auto" w:fill="FFFFFF"/>
+                <w:lang w:val="en-US"/>
+              </w:rPr>
+              <w:t>”</w:t>
+            </w:r>
           </w:p>
         </w:tc>
         <w:tc>
@@ -7198,6 +7312,14 @@
                 <w:szCs w:val="24"/>
               </w:rPr>
             </w:pPr>
+            <w:r>
+              <w:rPr>
+                <w:rFonts w:ascii="Times New Roman" w:hAnsi="Times New Roman" w:cs="Times New Roman"/>
+                <w:sz w:val="24"/>
+                <w:szCs w:val="24"/>
+              </w:rPr>
+              <w:t>Передача актуального времени</w:t>
+            </w:r>
           </w:p>
         </w:tc>
         <w:tc>
@@ -7706,9 +7828,9 @@
         </w:rPr>
         <w:tab/>
       </w:r>
-      <w:bookmarkStart w:id="25" w:name="OLE_LINK6"/>
-      <w:bookmarkStart w:id="26" w:name="OLE_LINK7"/>
-      <w:bookmarkStart w:id="27" w:name="OLE_LINK8"/>
+      <w:bookmarkStart w:id="29" w:name="OLE_LINK6"/>
+      <w:bookmarkStart w:id="30" w:name="OLE_LINK7"/>
+      <w:bookmarkStart w:id="31" w:name="OLE_LINK8"/>
       <w:r>
         <w:rPr>
           <w:rFonts w:ascii="Times New Roman" w:hAnsi="Times New Roman" w:cs="Times New Roman"/>
@@ -7716,57 +7838,57 @@
         </w:rPr>
         <w:t>0x23</w:t>
       </w:r>
-      <w:bookmarkEnd w:id="25"/>
-      <w:bookmarkEnd w:id="26"/>
-      <w:bookmarkEnd w:id="27"/>
-      <w:r>
-        <w:rPr>
-          <w:rFonts w:ascii="Times New Roman" w:hAnsi="Times New Roman" w:cs="Times New Roman"/>
-          <w:sz w:val="24"/>
-        </w:rPr>
-        <w:t>(</w:t>
-      </w:r>
-      <w:r>
-        <w:rPr>
-          <w:rFonts w:ascii="Times New Roman" w:hAnsi="Times New Roman" w:cs="Times New Roman"/>
-          <w:sz w:val="24"/>
-        </w:rPr>
-        <w:t>#</w:t>
-      </w:r>
-      <w:r>
-        <w:rPr>
-          <w:rFonts w:ascii="Times New Roman" w:hAnsi="Times New Roman" w:cs="Times New Roman"/>
-          <w:sz w:val="24"/>
-        </w:rPr>
-        <w:t>)</w:t>
-      </w:r>
-      <w:bookmarkStart w:id="28" w:name="OLE_LINK3"/>
-      <w:bookmarkStart w:id="29" w:name="OLE_LINK4"/>
-      <w:bookmarkStart w:id="30" w:name="OLE_LINK5"/>
-      <w:r>
-        <w:rPr>
-          <w:rFonts w:ascii="Times New Roman" w:hAnsi="Times New Roman" w:cs="Times New Roman"/>
-          <w:sz w:val="24"/>
-        </w:rPr>
-        <w:t xml:space="preserve"> </w:t>
-      </w:r>
-      <w:r>
-        <w:rPr>
-          <w:rFonts w:ascii="Times New Roman" w:hAnsi="Times New Roman" w:cs="Times New Roman"/>
-          <w:sz w:val="24"/>
-        </w:rPr>
-        <w:t>–</w:t>
-      </w:r>
-      <w:r>
-        <w:rPr>
-          <w:rFonts w:ascii="Times New Roman" w:hAnsi="Times New Roman" w:cs="Times New Roman"/>
-          <w:sz w:val="24"/>
-        </w:rPr>
-        <w:t xml:space="preserve"> </w:t>
-      </w:r>
-      <w:bookmarkEnd w:id="28"/>
       <w:bookmarkEnd w:id="29"/>
       <w:bookmarkEnd w:id="30"/>
+      <w:bookmarkEnd w:id="31"/>
+      <w:r>
+        <w:rPr>
+          <w:rFonts w:ascii="Times New Roman" w:hAnsi="Times New Roman" w:cs="Times New Roman"/>
+          <w:sz w:val="24"/>
+        </w:rPr>
+        <w:t>(</w:t>
+      </w:r>
+      <w:r>
+        <w:rPr>
+          <w:rFonts w:ascii="Times New Roman" w:hAnsi="Times New Roman" w:cs="Times New Roman"/>
+          <w:sz w:val="24"/>
+        </w:rPr>
+        <w:t>#</w:t>
+      </w:r>
+      <w:r>
+        <w:rPr>
+          <w:rFonts w:ascii="Times New Roman" w:hAnsi="Times New Roman" w:cs="Times New Roman"/>
+          <w:sz w:val="24"/>
+        </w:rPr>
+        <w:t>)</w:t>
+      </w:r>
+      <w:bookmarkStart w:id="32" w:name="OLE_LINK3"/>
+      <w:bookmarkStart w:id="33" w:name="OLE_LINK4"/>
+      <w:bookmarkStart w:id="34" w:name="OLE_LINK5"/>
+      <w:r>
+        <w:rPr>
+          <w:rFonts w:ascii="Times New Roman" w:hAnsi="Times New Roman" w:cs="Times New Roman"/>
+          <w:sz w:val="24"/>
+        </w:rPr>
+        <w:t xml:space="preserve"> </w:t>
+      </w:r>
+      <w:r>
+        <w:rPr>
+          <w:rFonts w:ascii="Times New Roman" w:hAnsi="Times New Roman" w:cs="Times New Roman"/>
+          <w:sz w:val="24"/>
+        </w:rPr>
+        <w:t>–</w:t>
+      </w:r>
+      <w:r>
+        <w:rPr>
+          <w:rFonts w:ascii="Times New Roman" w:hAnsi="Times New Roman" w:cs="Times New Roman"/>
+          <w:sz w:val="24"/>
+        </w:rPr>
+        <w:t xml:space="preserve"> </w:t>
+      </w:r>
+      <w:bookmarkEnd w:id="32"/>
+      <w:bookmarkEnd w:id="33"/>
+      <w:bookmarkEnd w:id="34"/>
       <w:r>
         <w:rPr>
           <w:rFonts w:ascii="Times New Roman" w:hAnsi="Times New Roman" w:cs="Times New Roman"/>
@@ -7863,9 +7985,9 @@
         </w:rPr>
         <w:tab/>
       </w:r>
-      <w:bookmarkStart w:id="31" w:name="OLE_LINK9"/>
-      <w:bookmarkStart w:id="32" w:name="OLE_LINK10"/>
-      <w:bookmarkStart w:id="33" w:name="OLE_LINK11"/>
+      <w:bookmarkStart w:id="35" w:name="OLE_LINK9"/>
+      <w:bookmarkStart w:id="36" w:name="OLE_LINK10"/>
+      <w:bookmarkStart w:id="37" w:name="OLE_LINK11"/>
       <w:r>
         <w:rPr>
           <w:rFonts w:ascii="Times New Roman" w:hAnsi="Times New Roman" w:cs="Times New Roman"/>
@@ -7873,9 +7995,9 @@
         </w:rPr>
         <w:t>0x54</w:t>
       </w:r>
-      <w:bookmarkEnd w:id="31"/>
-      <w:bookmarkEnd w:id="32"/>
-      <w:bookmarkEnd w:id="33"/>
+      <w:bookmarkEnd w:id="35"/>
+      <w:bookmarkEnd w:id="36"/>
+      <w:bookmarkEnd w:id="37"/>
       <w:r>
         <w:rPr>
           <w:rFonts w:ascii="Times New Roman" w:hAnsi="Times New Roman" w:cs="Times New Roman"/>
@@ -8894,7 +9016,7 @@
         </w:rPr>
         <w:tab/>
       </w:r>
-      <w:bookmarkStart w:id="34" w:name="OLE_LINK33"/>
+      <w:bookmarkStart w:id="38" w:name="OLE_LINK33"/>
       <w:r>
         <w:rPr>
           <w:rFonts w:ascii="Times New Roman" w:hAnsi="Times New Roman" w:cs="Times New Roman"/>
@@ -8965,7 +9087,7 @@
         </w:rPr>
         <w:tab/>
       </w:r>
-      <w:bookmarkEnd w:id="34"/>
+      <w:bookmarkEnd w:id="38"/>
     </w:p>
     <w:p>
       <w:pPr>
@@ -9750,12 +9872,12 @@
           <w:sz w:val="24"/>
         </w:rPr>
       </w:pPr>
-      <w:bookmarkStart w:id="35" w:name="OLE_LINK1"/>
-      <w:bookmarkStart w:id="36" w:name="OLE_LINK2"/>
-      <w:bookmarkStart w:id="37" w:name="OLE_LINK32"/>
-      <w:bookmarkStart w:id="38" w:name="OLE_LINK18"/>
-      <w:bookmarkStart w:id="39" w:name="OLE_LINK19"/>
-      <w:bookmarkStart w:id="40" w:name="OLE_LINK20"/>
+      <w:bookmarkStart w:id="39" w:name="OLE_LINK1"/>
+      <w:bookmarkStart w:id="40" w:name="OLE_LINK2"/>
+      <w:bookmarkStart w:id="41" w:name="OLE_LINK32"/>
+      <w:bookmarkStart w:id="42" w:name="OLE_LINK18"/>
+      <w:bookmarkStart w:id="43" w:name="OLE_LINK19"/>
+      <w:bookmarkStart w:id="44" w:name="OLE_LINK20"/>
       <w:r>
         <w:rPr>
           <w:rFonts w:ascii="Times New Roman" w:hAnsi="Times New Roman" w:cs="Times New Roman"/>
@@ -10143,9 +10265,9 @@
         <w:t>C»</w:t>
       </w:r>
     </w:p>
-    <w:bookmarkEnd w:id="35"/>
-    <w:bookmarkEnd w:id="36"/>
-    <w:bookmarkEnd w:id="37"/>
+    <w:bookmarkEnd w:id="39"/>
+    <w:bookmarkEnd w:id="40"/>
+    <w:bookmarkEnd w:id="41"/>
     <w:p>
       <w:pPr>
         <w:tabs>
@@ -10470,11 +10592,11 @@
           <w:sz w:val="24"/>
         </w:rPr>
       </w:pPr>
-      <w:bookmarkStart w:id="41" w:name="OLE_LINK25"/>
-      <w:bookmarkStart w:id="42" w:name="OLE_LINK26"/>
-      <w:bookmarkEnd w:id="38"/>
-      <w:bookmarkEnd w:id="39"/>
-      <w:bookmarkEnd w:id="40"/>
+      <w:bookmarkStart w:id="45" w:name="OLE_LINK25"/>
+      <w:bookmarkStart w:id="46" w:name="OLE_LINK26"/>
+      <w:bookmarkEnd w:id="42"/>
+      <w:bookmarkEnd w:id="43"/>
+      <w:bookmarkEnd w:id="44"/>
     </w:p>
     <w:p>
       <w:pPr>
@@ -11008,8 +11130,8 @@
         </w:rPr>
       </w:pPr>
     </w:p>
-    <w:bookmarkEnd w:id="41"/>
-    <w:bookmarkEnd w:id="42"/>
+    <w:bookmarkEnd w:id="45"/>
+    <w:bookmarkEnd w:id="46"/>
     <w:p>
       <w:pPr>
         <w:pStyle w:val="a3"/>
@@ -11436,10 +11558,10 @@
           <w:sz w:val="24"/>
         </w:rPr>
       </w:pPr>
-      <w:bookmarkStart w:id="43" w:name="OLE_LINK21"/>
-      <w:bookmarkStart w:id="44" w:name="OLE_LINK22"/>
-      <w:bookmarkStart w:id="45" w:name="OLE_LINK23"/>
-      <w:bookmarkStart w:id="46" w:name="OLE_LINK24"/>
+      <w:bookmarkStart w:id="47" w:name="OLE_LINK21"/>
+      <w:bookmarkStart w:id="48" w:name="OLE_LINK22"/>
+      <w:bookmarkStart w:id="49" w:name="OLE_LINK23"/>
+      <w:bookmarkStart w:id="50" w:name="OLE_LINK24"/>
       <w:r>
         <w:rPr>
           <w:rFonts w:ascii="Times New Roman" w:hAnsi="Times New Roman" w:cs="Times New Roman"/>
@@ -11717,8 +11839,8 @@
         <w:t xml:space="preserve"> – датчик внутри дома</w:t>
       </w:r>
     </w:p>
-    <w:bookmarkEnd w:id="43"/>
-    <w:bookmarkEnd w:id="44"/>
+    <w:bookmarkEnd w:id="47"/>
+    <w:bookmarkEnd w:id="48"/>
     <w:p>
       <w:pPr>
         <w:tabs>
@@ -11753,8 +11875,8 @@
         <w:t xml:space="preserve"> – датчик на улице</w:t>
       </w:r>
     </w:p>
-    <w:bookmarkEnd w:id="45"/>
-    <w:bookmarkEnd w:id="46"/>
+    <w:bookmarkEnd w:id="49"/>
+    <w:bookmarkEnd w:id="50"/>
     <w:p>
       <w:pPr>
         <w:tabs>
@@ -11978,9 +12100,9 @@
         </w:rPr>
         <w:t xml:space="preserve"> в функции</w:t>
       </w:r>
-      <w:bookmarkStart w:id="47" w:name="OLE_LINK27"/>
-      <w:bookmarkStart w:id="48" w:name="OLE_LINK28"/>
-      <w:bookmarkStart w:id="49" w:name="OLE_LINK29"/>
+      <w:bookmarkStart w:id="51" w:name="OLE_LINK27"/>
+      <w:bookmarkStart w:id="52" w:name="OLE_LINK28"/>
+      <w:bookmarkStart w:id="53" w:name="OLE_LINK29"/>
       <w:r>
         <w:rPr>
           <w:rFonts w:ascii="Times New Roman" w:hAnsi="Times New Roman" w:cs="Times New Roman"/>
@@ -12240,9 +12362,9 @@
         </w:rPr>
         <w:t>;</w:t>
       </w:r>
-      <w:bookmarkEnd w:id="47"/>
-      <w:bookmarkEnd w:id="48"/>
-      <w:bookmarkEnd w:id="49"/>
+      <w:bookmarkEnd w:id="51"/>
+      <w:bookmarkEnd w:id="52"/>
+      <w:bookmarkEnd w:id="53"/>
     </w:p>
     <w:p>
       <w:pPr>

</xml_diff>